<commit_message>
Added test results to UAT document
</commit_message>
<xml_diff>
--- a/Josh - UATs/Josh Kent - UATs + Results.docx
+++ b/Josh - UATs/Josh Kent - UATs + Results.docx
@@ -495,6 +495,7 @@
                 <w:szCs w:val="24"/>
               </w:rPr>
             </w:pPr>
+            <w:proofErr w:type="spellStart"/>
             <w:r>
               <w:rPr>
                 <w:rFonts w:ascii="Cambria" w:hAnsi="Cambria"/>
@@ -502,7 +503,17 @@
                 <w:sz w:val="24"/>
                 <w:szCs w:val="24"/>
               </w:rPr>
-              <w:t xml:space="preserve">MemberDAO contains a member </w:t>
+              <w:t>MemberDAO</w:t>
+            </w:r>
+            <w:proofErr w:type="spellEnd"/>
+            <w:r>
+              <w:rPr>
+                <w:rFonts w:ascii="Cambria" w:hAnsi="Cambria"/>
+                <w:color w:val="000000" w:themeColor="text1"/>
+                <w:sz w:val="24"/>
+                <w:szCs w:val="24"/>
+              </w:rPr>
+              <w:t xml:space="preserve"> contains a member </w:t>
             </w:r>
             <w:r>
               <w:rPr>
@@ -528,6 +539,7 @@
                 <w:szCs w:val="24"/>
               </w:rPr>
             </w:pPr>
+            <w:proofErr w:type="spellStart"/>
             <w:r>
               <w:rPr>
                 <w:rFonts w:ascii="Cambria" w:hAnsi="Cambria"/>
@@ -535,7 +547,17 @@
                 <w:sz w:val="24"/>
                 <w:szCs w:val="24"/>
               </w:rPr>
-              <w:t>BookDAO contains at least 3 available books to scan</w:t>
+              <w:t>BookDAO</w:t>
+            </w:r>
+            <w:proofErr w:type="spellEnd"/>
+            <w:r>
+              <w:rPr>
+                <w:rFonts w:ascii="Cambria" w:hAnsi="Cambria"/>
+                <w:color w:val="000000" w:themeColor="text1"/>
+                <w:sz w:val="24"/>
+                <w:szCs w:val="24"/>
+              </w:rPr>
+              <w:t xml:space="preserve"> contains at least 3 available books to scan</w:t>
             </w:r>
           </w:p>
           <w:p>
@@ -568,7 +590,27 @@
                 <w:sz w:val="24"/>
                 <w:szCs w:val="24"/>
               </w:rPr>
-              <w:t xml:space="preserve"> panel of BorrowUI is displayed</w:t>
+              <w:t xml:space="preserve"> panel of </w:t>
+            </w:r>
+            <w:proofErr w:type="spellStart"/>
+            <w:r>
+              <w:rPr>
+                <w:rFonts w:ascii="Cambria" w:hAnsi="Cambria"/>
+                <w:color w:val="000000" w:themeColor="text1"/>
+                <w:sz w:val="24"/>
+                <w:szCs w:val="24"/>
+              </w:rPr>
+              <w:t>BorrowUI</w:t>
+            </w:r>
+            <w:proofErr w:type="spellEnd"/>
+            <w:r>
+              <w:rPr>
+                <w:rFonts w:ascii="Cambria" w:hAnsi="Cambria"/>
+                <w:color w:val="000000" w:themeColor="text1"/>
+                <w:sz w:val="24"/>
+                <w:szCs w:val="24"/>
+              </w:rPr>
+              <w:t xml:space="preserve"> is displayed</w:t>
             </w:r>
           </w:p>
           <w:p>
@@ -585,6 +627,7 @@
                 <w:szCs w:val="24"/>
               </w:rPr>
             </w:pPr>
+            <w:proofErr w:type="spellStart"/>
             <w:r>
               <w:rPr>
                 <w:rFonts w:ascii="Cambria" w:hAnsi="Cambria"/>
@@ -592,7 +635,17 @@
                 <w:sz w:val="24"/>
                 <w:szCs w:val="24"/>
               </w:rPr>
-              <w:t xml:space="preserve">BorrowUC_CTL exists and state == </w:t>
+              <w:t>BorrowUC_CTL</w:t>
+            </w:r>
+            <w:proofErr w:type="spellEnd"/>
+            <w:r>
+              <w:rPr>
+                <w:rFonts w:ascii="Cambria" w:hAnsi="Cambria"/>
+                <w:color w:val="000000" w:themeColor="text1"/>
+                <w:sz w:val="24"/>
+                <w:szCs w:val="24"/>
+              </w:rPr>
+              <w:t xml:space="preserve"> exists and state == </w:t>
             </w:r>
             <w:r>
               <w:rPr>
@@ -625,7 +678,27 @@
                 <w:sz w:val="24"/>
                 <w:szCs w:val="24"/>
               </w:rPr>
-              <w:t>DAO objects and all variables for BorrowUC_CTL have been initialized, including printer</w:t>
+              <w:t xml:space="preserve">DAO objects and all variables for </w:t>
+            </w:r>
+            <w:proofErr w:type="spellStart"/>
+            <w:r>
+              <w:rPr>
+                <w:rFonts w:ascii="Cambria" w:hAnsi="Cambria"/>
+                <w:color w:val="000000" w:themeColor="text1"/>
+                <w:sz w:val="24"/>
+                <w:szCs w:val="24"/>
+              </w:rPr>
+              <w:t>BorrowUC_CTL</w:t>
+            </w:r>
+            <w:proofErr w:type="spellEnd"/>
+            <w:r>
+              <w:rPr>
+                <w:rFonts w:ascii="Cambria" w:hAnsi="Cambria"/>
+                <w:color w:val="000000" w:themeColor="text1"/>
+                <w:sz w:val="24"/>
+                <w:szCs w:val="24"/>
+              </w:rPr>
+              <w:t xml:space="preserve"> have been initialized, including printer</w:t>
             </w:r>
           </w:p>
           <w:p>
@@ -699,6 +772,7 @@
                 <w:szCs w:val="24"/>
               </w:rPr>
             </w:pPr>
+            <w:proofErr w:type="spellStart"/>
             <w:r>
               <w:rPr>
                 <w:rFonts w:ascii="Cambria" w:hAnsi="Cambria"/>
@@ -706,7 +780,17 @@
                 <w:sz w:val="24"/>
                 <w:szCs w:val="24"/>
               </w:rPr>
-              <w:t>MemberDAO contains a member with the right details for this particular test (no loans, no fines)</w:t>
+              <w:t>MemberDAO</w:t>
+            </w:r>
+            <w:proofErr w:type="spellEnd"/>
+            <w:r>
+              <w:rPr>
+                <w:rFonts w:ascii="Cambria" w:hAnsi="Cambria"/>
+                <w:color w:val="000000" w:themeColor="text1"/>
+                <w:sz w:val="24"/>
+                <w:szCs w:val="24"/>
+              </w:rPr>
+              <w:t xml:space="preserve"> contains a member with the right details for this particular test (no loans, no fines)</w:t>
             </w:r>
           </w:p>
           <w:p>
@@ -723,6 +807,7 @@
                 <w:szCs w:val="24"/>
               </w:rPr>
             </w:pPr>
+            <w:proofErr w:type="spellStart"/>
             <w:r>
               <w:rPr>
                 <w:rFonts w:ascii="Cambria" w:hAnsi="Cambria"/>
@@ -730,7 +815,17 @@
                 <w:sz w:val="24"/>
                 <w:szCs w:val="24"/>
               </w:rPr>
-              <w:t>BookDAO contains at least 2 available books to scan</w:t>
+              <w:t>BookDAO</w:t>
+            </w:r>
+            <w:proofErr w:type="spellEnd"/>
+            <w:r>
+              <w:rPr>
+                <w:rFonts w:ascii="Cambria" w:hAnsi="Cambria"/>
+                <w:color w:val="000000" w:themeColor="text1"/>
+                <w:sz w:val="24"/>
+                <w:szCs w:val="24"/>
+              </w:rPr>
+              <w:t xml:space="preserve"> contains at least 2 available books to scan</w:t>
             </w:r>
           </w:p>
           <w:p>
@@ -754,7 +849,27 @@
                 <w:sz w:val="24"/>
                 <w:szCs w:val="24"/>
               </w:rPr>
-              <w:t>Main Menu panel of BorrowUI is displayed</w:t>
+              <w:t xml:space="preserve">Main Menu panel of </w:t>
+            </w:r>
+            <w:proofErr w:type="spellStart"/>
+            <w:r>
+              <w:rPr>
+                <w:rFonts w:ascii="Cambria" w:hAnsi="Cambria"/>
+                <w:color w:val="000000" w:themeColor="text1"/>
+                <w:sz w:val="24"/>
+                <w:szCs w:val="24"/>
+              </w:rPr>
+              <w:t>BorrowUI</w:t>
+            </w:r>
+            <w:proofErr w:type="spellEnd"/>
+            <w:r>
+              <w:rPr>
+                <w:rFonts w:ascii="Cambria" w:hAnsi="Cambria"/>
+                <w:color w:val="000000" w:themeColor="text1"/>
+                <w:sz w:val="24"/>
+                <w:szCs w:val="24"/>
+              </w:rPr>
+              <w:t xml:space="preserve"> is displayed</w:t>
             </w:r>
           </w:p>
           <w:p>
@@ -771,6 +886,7 @@
                 <w:szCs w:val="24"/>
               </w:rPr>
             </w:pPr>
+            <w:proofErr w:type="spellStart"/>
             <w:r>
               <w:rPr>
                 <w:rFonts w:ascii="Cambria" w:hAnsi="Cambria"/>
@@ -778,7 +894,17 @@
                 <w:sz w:val="24"/>
                 <w:szCs w:val="24"/>
               </w:rPr>
-              <w:t>BorrowUC_CTL exists and state == CREATED</w:t>
+              <w:t>BorrowUC_CTL</w:t>
+            </w:r>
+            <w:proofErr w:type="spellEnd"/>
+            <w:r>
+              <w:rPr>
+                <w:rFonts w:ascii="Cambria" w:hAnsi="Cambria"/>
+                <w:color w:val="000000" w:themeColor="text1"/>
+                <w:sz w:val="24"/>
+                <w:szCs w:val="24"/>
+              </w:rPr>
+              <w:t xml:space="preserve"> exists and state == CREATED</w:t>
             </w:r>
           </w:p>
           <w:p>
@@ -802,7 +928,27 @@
                 <w:sz w:val="24"/>
                 <w:szCs w:val="24"/>
               </w:rPr>
-              <w:t>DAO objects and all variables for BorrowUC_CTL have been initialized, including printer</w:t>
+              <w:t xml:space="preserve">DAO objects and all variables for </w:t>
+            </w:r>
+            <w:proofErr w:type="spellStart"/>
+            <w:r>
+              <w:rPr>
+                <w:rFonts w:ascii="Cambria" w:hAnsi="Cambria"/>
+                <w:color w:val="000000" w:themeColor="text1"/>
+                <w:sz w:val="24"/>
+                <w:szCs w:val="24"/>
+              </w:rPr>
+              <w:t>BorrowUC_CTL</w:t>
+            </w:r>
+            <w:proofErr w:type="spellEnd"/>
+            <w:r>
+              <w:rPr>
+                <w:rFonts w:ascii="Cambria" w:hAnsi="Cambria"/>
+                <w:color w:val="000000" w:themeColor="text1"/>
+                <w:sz w:val="24"/>
+                <w:szCs w:val="24"/>
+              </w:rPr>
+              <w:t xml:space="preserve"> have been initialized, including printer</w:t>
             </w:r>
           </w:p>
           <w:p>
@@ -919,25 +1065,7 @@
                 <w:szCs w:val="24"/>
               </w:rPr>
               <w:lastRenderedPageBreak/>
-              <w:t>Scenario T</w:t>
-            </w:r>
-            <w:r>
-              <w:rPr>
-                <w:rFonts w:ascii="Cambria" w:hAnsi="Cambria"/>
-                <w:color w:val="000000" w:themeColor="text1"/>
-                <w:sz w:val="24"/>
-                <w:szCs w:val="24"/>
-              </w:rPr>
-              <w:t>hree</w:t>
-            </w:r>
-            <w:r>
-              <w:rPr>
-                <w:rFonts w:ascii="Cambria" w:hAnsi="Cambria"/>
-                <w:color w:val="000000" w:themeColor="text1"/>
-                <w:sz w:val="24"/>
-                <w:szCs w:val="24"/>
-              </w:rPr>
-              <w:t>:</w:t>
+              <w:t>Scenario Three:</w:t>
             </w:r>
           </w:p>
           <w:p>
@@ -954,6 +1082,7 @@
                 <w:szCs w:val="24"/>
               </w:rPr>
             </w:pPr>
+            <w:proofErr w:type="spellStart"/>
             <w:r>
               <w:rPr>
                 <w:rFonts w:ascii="Cambria" w:hAnsi="Cambria"/>
@@ -961,7 +1090,17 @@
                 <w:sz w:val="24"/>
                 <w:szCs w:val="24"/>
               </w:rPr>
-              <w:t>MemberDAO contains a member with the right details for this particular test (no loans, no fines)</w:t>
+              <w:t>MemberDAO</w:t>
+            </w:r>
+            <w:proofErr w:type="spellEnd"/>
+            <w:r>
+              <w:rPr>
+                <w:rFonts w:ascii="Cambria" w:hAnsi="Cambria"/>
+                <w:color w:val="000000" w:themeColor="text1"/>
+                <w:sz w:val="24"/>
+                <w:szCs w:val="24"/>
+              </w:rPr>
+              <w:t xml:space="preserve"> contains a member with the right details for this particular test (no loans, no fines)</w:t>
             </w:r>
           </w:p>
           <w:p>
@@ -978,6 +1117,7 @@
                 <w:szCs w:val="24"/>
               </w:rPr>
             </w:pPr>
+            <w:proofErr w:type="spellStart"/>
             <w:r>
               <w:rPr>
                 <w:rFonts w:ascii="Cambria" w:hAnsi="Cambria"/>
@@ -985,8 +1125,9 @@
                 <w:sz w:val="24"/>
                 <w:szCs w:val="24"/>
               </w:rPr>
-              <w:t>BookDAO contains at least 2 available books to scan</w:t>
-            </w:r>
+              <w:t>BookDAO</w:t>
+            </w:r>
+            <w:proofErr w:type="spellEnd"/>
             <w:r>
               <w:rPr>
                 <w:rFonts w:ascii="Cambria" w:hAnsi="Cambria"/>
@@ -994,7 +1135,7 @@
                 <w:sz w:val="24"/>
                 <w:szCs w:val="24"/>
               </w:rPr>
-              <w:t>. One of these books must be in the DISPOSED state.</w:t>
+              <w:t xml:space="preserve"> contains at least 2 available books to scan. One of these books must be in the DISPOSED state.</w:t>
             </w:r>
           </w:p>
           <w:p>
@@ -1018,7 +1159,27 @@
                 <w:sz w:val="24"/>
                 <w:szCs w:val="24"/>
               </w:rPr>
-              <w:t>Main Menu panel of BorrowUI is displayed</w:t>
+              <w:t xml:space="preserve">Main Menu panel of </w:t>
+            </w:r>
+            <w:proofErr w:type="spellStart"/>
+            <w:r>
+              <w:rPr>
+                <w:rFonts w:ascii="Cambria" w:hAnsi="Cambria"/>
+                <w:color w:val="000000" w:themeColor="text1"/>
+                <w:sz w:val="24"/>
+                <w:szCs w:val="24"/>
+              </w:rPr>
+              <w:t>BorrowUI</w:t>
+            </w:r>
+            <w:proofErr w:type="spellEnd"/>
+            <w:r>
+              <w:rPr>
+                <w:rFonts w:ascii="Cambria" w:hAnsi="Cambria"/>
+                <w:color w:val="000000" w:themeColor="text1"/>
+                <w:sz w:val="24"/>
+                <w:szCs w:val="24"/>
+              </w:rPr>
+              <w:t xml:space="preserve"> is displayed</w:t>
             </w:r>
           </w:p>
           <w:p>
@@ -1035,6 +1196,7 @@
                 <w:szCs w:val="24"/>
               </w:rPr>
             </w:pPr>
+            <w:proofErr w:type="spellStart"/>
             <w:r>
               <w:rPr>
                 <w:rFonts w:ascii="Cambria" w:hAnsi="Cambria"/>
@@ -1042,7 +1204,17 @@
                 <w:sz w:val="24"/>
                 <w:szCs w:val="24"/>
               </w:rPr>
-              <w:t>BorrowUC_CTL exists and state == CREATED</w:t>
+              <w:t>BorrowUC_CTL</w:t>
+            </w:r>
+            <w:proofErr w:type="spellEnd"/>
+            <w:r>
+              <w:rPr>
+                <w:rFonts w:ascii="Cambria" w:hAnsi="Cambria"/>
+                <w:color w:val="000000" w:themeColor="text1"/>
+                <w:sz w:val="24"/>
+                <w:szCs w:val="24"/>
+              </w:rPr>
+              <w:t xml:space="preserve"> exists and state == CREATED</w:t>
             </w:r>
           </w:p>
           <w:p>
@@ -1066,7 +1238,27 @@
                 <w:sz w:val="24"/>
                 <w:szCs w:val="24"/>
               </w:rPr>
-              <w:t>DAO objects and all variables for BorrowUC_CTL have been initialized, including printer</w:t>
+              <w:t xml:space="preserve">DAO objects and all variables for </w:t>
+            </w:r>
+            <w:proofErr w:type="spellStart"/>
+            <w:r>
+              <w:rPr>
+                <w:rFonts w:ascii="Cambria" w:hAnsi="Cambria"/>
+                <w:color w:val="000000" w:themeColor="text1"/>
+                <w:sz w:val="24"/>
+                <w:szCs w:val="24"/>
+              </w:rPr>
+              <w:t>BorrowUC_CTL</w:t>
+            </w:r>
+            <w:proofErr w:type="spellEnd"/>
+            <w:r>
+              <w:rPr>
+                <w:rFonts w:ascii="Cambria" w:hAnsi="Cambria"/>
+                <w:color w:val="000000" w:themeColor="text1"/>
+                <w:sz w:val="24"/>
+                <w:szCs w:val="24"/>
+              </w:rPr>
+              <w:t xml:space="preserve"> have been initialized, including printer</w:t>
             </w:r>
           </w:p>
           <w:p>
@@ -1441,8 +1633,6 @@
               </w:rPr>
               <w:t>Main Menu displayed</w:t>
             </w:r>
-            <w:bookmarkStart w:id="0" w:name="_GoBack"/>
-            <w:bookmarkEnd w:id="0"/>
           </w:p>
           <w:p>
             <w:pPr>
@@ -1742,7 +1932,27 @@
                 <w:color w:val="000000" w:themeColor="text1"/>
                 <w:sz w:val="24"/>
               </w:rPr>
-              <w:t>These tests should be carried out by running the TestUATJosh class which ensures the right test data is in place.</w:t>
+              <w:t xml:space="preserve">These tests should be carried out by running the </w:t>
+            </w:r>
+            <w:proofErr w:type="spellStart"/>
+            <w:r>
+              <w:rPr>
+                <w:rFonts w:ascii="Cambria" w:hAnsi="Cambria"/>
+                <w:bCs/>
+                <w:color w:val="000000" w:themeColor="text1"/>
+                <w:sz w:val="24"/>
+              </w:rPr>
+              <w:t>TestUATJosh</w:t>
+            </w:r>
+            <w:proofErr w:type="spellEnd"/>
+            <w:r>
+              <w:rPr>
+                <w:rFonts w:ascii="Cambria" w:hAnsi="Cambria"/>
+                <w:bCs/>
+                <w:color w:val="000000" w:themeColor="text1"/>
+                <w:sz w:val="24"/>
+              </w:rPr>
+              <w:t xml:space="preserve"> class which ensures the right test data is in place.</w:t>
             </w:r>
             <w:r>
               <w:rPr>
@@ -1848,12 +2058,90 @@
               <w:pStyle w:val="bp"/>
               <w:rPr>
                 <w:rFonts w:ascii="Cambria" w:hAnsi="Cambria"/>
+                <w:bCs/>
+                <w:color w:val="000000" w:themeColor="text1"/>
+                <w:sz w:val="24"/>
+              </w:rPr>
+            </w:pPr>
+            <w:r>
+              <w:rPr>
+                <w:rFonts w:ascii="Cambria" w:hAnsi="Cambria"/>
+                <w:bCs/>
+                <w:color w:val="000000" w:themeColor="text1"/>
+                <w:sz w:val="24"/>
+              </w:rPr>
+              <w:t xml:space="preserve">Scenario One: </w:t>
+            </w:r>
+            <w:r>
+              <w:rPr>
+                <w:rFonts w:ascii="Cambria" w:hAnsi="Cambria"/>
+                <w:bCs/>
+                <w:color w:val="70AD47" w:themeColor="accent6"/>
+                <w:sz w:val="24"/>
+              </w:rPr>
+              <w:t>PASS</w:t>
+            </w:r>
+          </w:p>
+          <w:p>
+            <w:pPr>
+              <w:pStyle w:val="bp"/>
+              <w:rPr>
+                <w:rFonts w:ascii="Cambria" w:hAnsi="Cambria"/>
+                <w:bCs/>
+                <w:color w:val="000000" w:themeColor="text1"/>
+                <w:sz w:val="24"/>
+              </w:rPr>
+            </w:pPr>
+            <w:r>
+              <w:rPr>
+                <w:rFonts w:ascii="Cambria" w:hAnsi="Cambria"/>
+                <w:bCs/>
+                <w:color w:val="000000" w:themeColor="text1"/>
+                <w:sz w:val="24"/>
+              </w:rPr>
+              <w:t xml:space="preserve">Scenario Two: </w:t>
+            </w:r>
+            <w:r>
+              <w:rPr>
+                <w:rFonts w:ascii="Cambria" w:hAnsi="Cambria"/>
+                <w:bCs/>
+                <w:color w:val="70AD47" w:themeColor="accent6"/>
+                <w:sz w:val="24"/>
+              </w:rPr>
+              <w:t>PASS</w:t>
+            </w:r>
+            <w:bookmarkStart w:id="0" w:name="_GoBack"/>
+            <w:bookmarkEnd w:id="0"/>
+          </w:p>
+          <w:p>
+            <w:pPr>
+              <w:pStyle w:val="bp"/>
+              <w:rPr>
+                <w:rFonts w:ascii="Cambria" w:hAnsi="Cambria"/>
                 <w:b/>
                 <w:bCs/>
                 <w:color w:val="000000" w:themeColor="text1"/>
                 <w:sz w:val="24"/>
               </w:rPr>
             </w:pPr>
+            <w:r>
+              <w:rPr>
+                <w:rFonts w:ascii="Cambria" w:hAnsi="Cambria"/>
+                <w:bCs/>
+                <w:color w:val="000000" w:themeColor="text1"/>
+                <w:sz w:val="24"/>
+              </w:rPr>
+              <w:t xml:space="preserve">Scenario Three: </w:t>
+            </w:r>
+            <w:r>
+              <w:rPr>
+                <w:rFonts w:ascii="Cambria" w:hAnsi="Cambria"/>
+                <w:bCs/>
+                <w:color w:val="70AD47" w:themeColor="accent6"/>
+                <w:sz w:val="24"/>
+              </w:rPr>
+              <w:t>PASS</w:t>
+            </w:r>
           </w:p>
         </w:tc>
       </w:tr>
@@ -2209,6 +2497,55 @@
                 <w:color w:val="000000" w:themeColor="text1"/>
               </w:rPr>
             </w:pPr>
+            <w:r>
+              <w:rPr>
+                <w:lang w:val="en-AU" w:eastAsia="en-AU"/>
+              </w:rPr>
+              <w:drawing>
+                <wp:inline distT="0" distB="0" distL="0" distR="0" wp14:anchorId="5A1F70EA" wp14:editId="033BA4BE">
+                  <wp:extent cx="179705" cy="179705"/>
+                  <wp:effectExtent l="0" t="0" r="0" b="0"/>
+                  <wp:docPr id="1" name="Picture 1" descr="✅"/>
+                  <wp:cNvGraphicFramePr/>
+                  <a:graphic xmlns:a="http://schemas.openxmlformats.org/drawingml/2006/main">
+                    <a:graphicData uri="http://schemas.openxmlformats.org/drawingml/2006/picture">
+                      <pic:pic xmlns:pic="http://schemas.openxmlformats.org/drawingml/2006/picture">
+                        <pic:nvPicPr>
+                          <pic:cNvPr id="1" name="Picture 1" descr="✅"/>
+                          <pic:cNvPicPr/>
+                        </pic:nvPicPr>
+                        <pic:blipFill>
+                          <a:blip r:embed="rId7" cstate="print">
+                            <a:extLst>
+                              <a:ext uri="{28A0092B-C50C-407E-A947-70E740481C1C}">
+                                <a14:useLocalDpi xmlns:a14="http://schemas.microsoft.com/office/drawing/2010/main" val="0"/>
+                              </a:ext>
+                            </a:extLst>
+                          </a:blip>
+                          <a:srcRect/>
+                          <a:stretch>
+                            <a:fillRect/>
+                          </a:stretch>
+                        </pic:blipFill>
+                        <pic:spPr bwMode="auto">
+                          <a:xfrm>
+                            <a:off x="0" y="0"/>
+                            <a:ext cx="179705" cy="179705"/>
+                          </a:xfrm>
+                          <a:prstGeom prst="rect">
+                            <a:avLst/>
+                          </a:prstGeom>
+                          <a:noFill/>
+                          <a:ln>
+                            <a:noFill/>
+                          </a:ln>
+                        </pic:spPr>
+                      </pic:pic>
+                    </a:graphicData>
+                  </a:graphic>
+                </wp:inline>
+              </w:drawing>
+            </w:r>
           </w:p>
         </w:tc>
         <w:tc>
@@ -2814,6 +3151,55 @@
                 <w:color w:val="000000" w:themeColor="text1"/>
               </w:rPr>
             </w:pPr>
+            <w:r>
+              <w:rPr>
+                <w:lang w:val="en-AU" w:eastAsia="en-AU"/>
+              </w:rPr>
+              <w:drawing>
+                <wp:inline distT="0" distB="0" distL="0" distR="0" wp14:anchorId="5A1F70EA" wp14:editId="033BA4BE">
+                  <wp:extent cx="179705" cy="179705"/>
+                  <wp:effectExtent l="0" t="0" r="0" b="0"/>
+                  <wp:docPr id="29" name="Picture 29" descr="✅"/>
+                  <wp:cNvGraphicFramePr/>
+                  <a:graphic xmlns:a="http://schemas.openxmlformats.org/drawingml/2006/main">
+                    <a:graphicData uri="http://schemas.openxmlformats.org/drawingml/2006/picture">
+                      <pic:pic xmlns:pic="http://schemas.openxmlformats.org/drawingml/2006/picture">
+                        <pic:nvPicPr>
+                          <pic:cNvPr id="1" name="Picture 1" descr="✅"/>
+                          <pic:cNvPicPr/>
+                        </pic:nvPicPr>
+                        <pic:blipFill>
+                          <a:blip r:embed="rId7" cstate="print">
+                            <a:extLst>
+                              <a:ext uri="{28A0092B-C50C-407E-A947-70E740481C1C}">
+                                <a14:useLocalDpi xmlns:a14="http://schemas.microsoft.com/office/drawing/2010/main" val="0"/>
+                              </a:ext>
+                            </a:extLst>
+                          </a:blip>
+                          <a:srcRect/>
+                          <a:stretch>
+                            <a:fillRect/>
+                          </a:stretch>
+                        </pic:blipFill>
+                        <pic:spPr bwMode="auto">
+                          <a:xfrm>
+                            <a:off x="0" y="0"/>
+                            <a:ext cx="179705" cy="179705"/>
+                          </a:xfrm>
+                          <a:prstGeom prst="rect">
+                            <a:avLst/>
+                          </a:prstGeom>
+                          <a:noFill/>
+                          <a:ln>
+                            <a:noFill/>
+                          </a:ln>
+                        </pic:spPr>
+                      </pic:pic>
+                    </a:graphicData>
+                  </a:graphic>
+                </wp:inline>
+              </w:drawing>
+            </w:r>
           </w:p>
         </w:tc>
         <w:tc>
@@ -2948,15 +3334,7 @@
                 <w:color w:val="000000" w:themeColor="text1"/>
                 <w:sz w:val="24"/>
               </w:rPr>
-              <w:t xml:space="preserve"> </w:t>
-            </w:r>
-            <w:r>
-              <w:rPr>
-                <w:rFonts w:ascii="Cambria" w:hAnsi="Cambria"/>
-                <w:color w:val="000000" w:themeColor="text1"/>
-                <w:sz w:val="24"/>
-              </w:rPr>
-              <w:t>button</w:t>
+              <w:t xml:space="preserve"> button</w:t>
             </w:r>
             <w:r>
               <w:rPr>
@@ -3363,6 +3741,55 @@
                 <w:color w:val="000000" w:themeColor="text1"/>
               </w:rPr>
             </w:pPr>
+            <w:r>
+              <w:rPr>
+                <w:lang w:val="en-AU" w:eastAsia="en-AU"/>
+              </w:rPr>
+              <w:drawing>
+                <wp:inline distT="0" distB="0" distL="0" distR="0" wp14:anchorId="5A1F70EA" wp14:editId="033BA4BE">
+                  <wp:extent cx="179705" cy="179705"/>
+                  <wp:effectExtent l="0" t="0" r="0" b="0"/>
+                  <wp:docPr id="2" name="Picture 2" descr="✅"/>
+                  <wp:cNvGraphicFramePr/>
+                  <a:graphic xmlns:a="http://schemas.openxmlformats.org/drawingml/2006/main">
+                    <a:graphicData uri="http://schemas.openxmlformats.org/drawingml/2006/picture">
+                      <pic:pic xmlns:pic="http://schemas.openxmlformats.org/drawingml/2006/picture">
+                        <pic:nvPicPr>
+                          <pic:cNvPr id="1" name="Picture 1" descr="✅"/>
+                          <pic:cNvPicPr/>
+                        </pic:nvPicPr>
+                        <pic:blipFill>
+                          <a:blip r:embed="rId7" cstate="print">
+                            <a:extLst>
+                              <a:ext uri="{28A0092B-C50C-407E-A947-70E740481C1C}">
+                                <a14:useLocalDpi xmlns:a14="http://schemas.microsoft.com/office/drawing/2010/main" val="0"/>
+                              </a:ext>
+                            </a:extLst>
+                          </a:blip>
+                          <a:srcRect/>
+                          <a:stretch>
+                            <a:fillRect/>
+                          </a:stretch>
+                        </pic:blipFill>
+                        <pic:spPr bwMode="auto">
+                          <a:xfrm>
+                            <a:off x="0" y="0"/>
+                            <a:ext cx="179705" cy="179705"/>
+                          </a:xfrm>
+                          <a:prstGeom prst="rect">
+                            <a:avLst/>
+                          </a:prstGeom>
+                          <a:noFill/>
+                          <a:ln>
+                            <a:noFill/>
+                          </a:ln>
+                        </pic:spPr>
+                      </pic:pic>
+                    </a:graphicData>
+                  </a:graphic>
+                </wp:inline>
+              </w:drawing>
+            </w:r>
           </w:p>
         </w:tc>
         <w:tc>
@@ -3984,6 +4411,55 @@
                 <w:color w:val="000000" w:themeColor="text1"/>
               </w:rPr>
             </w:pPr>
+            <w:r>
+              <w:rPr>
+                <w:lang w:val="en-AU" w:eastAsia="en-AU"/>
+              </w:rPr>
+              <w:drawing>
+                <wp:inline distT="0" distB="0" distL="0" distR="0" wp14:anchorId="5A1F70EA" wp14:editId="033BA4BE">
+                  <wp:extent cx="179705" cy="179705"/>
+                  <wp:effectExtent l="0" t="0" r="0" b="0"/>
+                  <wp:docPr id="28" name="Picture 28" descr="✅"/>
+                  <wp:cNvGraphicFramePr/>
+                  <a:graphic xmlns:a="http://schemas.openxmlformats.org/drawingml/2006/main">
+                    <a:graphicData uri="http://schemas.openxmlformats.org/drawingml/2006/picture">
+                      <pic:pic xmlns:pic="http://schemas.openxmlformats.org/drawingml/2006/picture">
+                        <pic:nvPicPr>
+                          <pic:cNvPr id="1" name="Picture 1" descr="✅"/>
+                          <pic:cNvPicPr/>
+                        </pic:nvPicPr>
+                        <pic:blipFill>
+                          <a:blip r:embed="rId7" cstate="print">
+                            <a:extLst>
+                              <a:ext uri="{28A0092B-C50C-407E-A947-70E740481C1C}">
+                                <a14:useLocalDpi xmlns:a14="http://schemas.microsoft.com/office/drawing/2010/main" val="0"/>
+                              </a:ext>
+                            </a:extLst>
+                          </a:blip>
+                          <a:srcRect/>
+                          <a:stretch>
+                            <a:fillRect/>
+                          </a:stretch>
+                        </pic:blipFill>
+                        <pic:spPr bwMode="auto">
+                          <a:xfrm>
+                            <a:off x="0" y="0"/>
+                            <a:ext cx="179705" cy="179705"/>
+                          </a:xfrm>
+                          <a:prstGeom prst="rect">
+                            <a:avLst/>
+                          </a:prstGeom>
+                          <a:noFill/>
+                          <a:ln>
+                            <a:noFill/>
+                          </a:ln>
+                        </pic:spPr>
+                      </pic:pic>
+                    </a:graphicData>
+                  </a:graphic>
+                </wp:inline>
+              </w:drawing>
+            </w:r>
           </w:p>
         </w:tc>
         <w:tc>
@@ -4648,6 +5124,55 @@
                 <w:color w:val="000000" w:themeColor="text1"/>
               </w:rPr>
             </w:pPr>
+            <w:r>
+              <w:rPr>
+                <w:lang w:val="en-AU" w:eastAsia="en-AU"/>
+              </w:rPr>
+              <w:drawing>
+                <wp:inline distT="0" distB="0" distL="0" distR="0" wp14:anchorId="5A1F70EA" wp14:editId="033BA4BE">
+                  <wp:extent cx="179705" cy="179705"/>
+                  <wp:effectExtent l="0" t="0" r="0" b="0"/>
+                  <wp:docPr id="3" name="Picture 3" descr="✅"/>
+                  <wp:cNvGraphicFramePr/>
+                  <a:graphic xmlns:a="http://schemas.openxmlformats.org/drawingml/2006/main">
+                    <a:graphicData uri="http://schemas.openxmlformats.org/drawingml/2006/picture">
+                      <pic:pic xmlns:pic="http://schemas.openxmlformats.org/drawingml/2006/picture">
+                        <pic:nvPicPr>
+                          <pic:cNvPr id="1" name="Picture 1" descr="✅"/>
+                          <pic:cNvPicPr/>
+                        </pic:nvPicPr>
+                        <pic:blipFill>
+                          <a:blip r:embed="rId7" cstate="print">
+                            <a:extLst>
+                              <a:ext uri="{28A0092B-C50C-407E-A947-70E740481C1C}">
+                                <a14:useLocalDpi xmlns:a14="http://schemas.microsoft.com/office/drawing/2010/main" val="0"/>
+                              </a:ext>
+                            </a:extLst>
+                          </a:blip>
+                          <a:srcRect/>
+                          <a:stretch>
+                            <a:fillRect/>
+                          </a:stretch>
+                        </pic:blipFill>
+                        <pic:spPr bwMode="auto">
+                          <a:xfrm>
+                            <a:off x="0" y="0"/>
+                            <a:ext cx="179705" cy="179705"/>
+                          </a:xfrm>
+                          <a:prstGeom prst="rect">
+                            <a:avLst/>
+                          </a:prstGeom>
+                          <a:noFill/>
+                          <a:ln>
+                            <a:noFill/>
+                          </a:ln>
+                        </pic:spPr>
+                      </pic:pic>
+                    </a:graphicData>
+                  </a:graphic>
+                </wp:inline>
+              </w:drawing>
+            </w:r>
           </w:p>
         </w:tc>
         <w:tc>
@@ -5265,6 +5790,55 @@
                 <w:color w:val="000000" w:themeColor="text1"/>
               </w:rPr>
             </w:pPr>
+            <w:r>
+              <w:rPr>
+                <w:lang w:val="en-AU" w:eastAsia="en-AU"/>
+              </w:rPr>
+              <w:drawing>
+                <wp:inline distT="0" distB="0" distL="0" distR="0" wp14:anchorId="5A1F70EA" wp14:editId="033BA4BE">
+                  <wp:extent cx="179705" cy="179705"/>
+                  <wp:effectExtent l="0" t="0" r="0" b="0"/>
+                  <wp:docPr id="27" name="Picture 27" descr="✅"/>
+                  <wp:cNvGraphicFramePr/>
+                  <a:graphic xmlns:a="http://schemas.openxmlformats.org/drawingml/2006/main">
+                    <a:graphicData uri="http://schemas.openxmlformats.org/drawingml/2006/picture">
+                      <pic:pic xmlns:pic="http://schemas.openxmlformats.org/drawingml/2006/picture">
+                        <pic:nvPicPr>
+                          <pic:cNvPr id="1" name="Picture 1" descr="✅"/>
+                          <pic:cNvPicPr/>
+                        </pic:nvPicPr>
+                        <pic:blipFill>
+                          <a:blip r:embed="rId7" cstate="print">
+                            <a:extLst>
+                              <a:ext uri="{28A0092B-C50C-407E-A947-70E740481C1C}">
+                                <a14:useLocalDpi xmlns:a14="http://schemas.microsoft.com/office/drawing/2010/main" val="0"/>
+                              </a:ext>
+                            </a:extLst>
+                          </a:blip>
+                          <a:srcRect/>
+                          <a:stretch>
+                            <a:fillRect/>
+                          </a:stretch>
+                        </pic:blipFill>
+                        <pic:spPr bwMode="auto">
+                          <a:xfrm>
+                            <a:off x="0" y="0"/>
+                            <a:ext cx="179705" cy="179705"/>
+                          </a:xfrm>
+                          <a:prstGeom prst="rect">
+                            <a:avLst/>
+                          </a:prstGeom>
+                          <a:noFill/>
+                          <a:ln>
+                            <a:noFill/>
+                          </a:ln>
+                        </pic:spPr>
+                      </pic:pic>
+                    </a:graphicData>
+                  </a:graphic>
+                </wp:inline>
+              </w:drawing>
+            </w:r>
           </w:p>
         </w:tc>
         <w:tc>
@@ -5351,23 +5925,7 @@
                 <w:color w:val="000000" w:themeColor="text1"/>
                 <w:sz w:val="24"/>
               </w:rPr>
-              <w:t xml:space="preserve"> </w:t>
-            </w:r>
-            <w:r>
-              <w:rPr>
-                <w:rFonts w:ascii="Cambria" w:hAnsi="Cambria"/>
-                <w:color w:val="000000" w:themeColor="text1"/>
-                <w:sz w:val="24"/>
-              </w:rPr>
-              <w:t>button</w:t>
-            </w:r>
-            <w:r>
-              <w:rPr>
-                <w:rFonts w:ascii="Cambria" w:hAnsi="Cambria"/>
-                <w:color w:val="000000" w:themeColor="text1"/>
-                <w:sz w:val="24"/>
-              </w:rPr>
-              <w:t xml:space="preserve"> on the main display panel</w:t>
+              <w:t xml:space="preserve"> button on the main display panel</w:t>
             </w:r>
           </w:p>
         </w:tc>
@@ -5426,6 +5984,55 @@
                 <w:color w:val="000000" w:themeColor="text1"/>
               </w:rPr>
             </w:pPr>
+            <w:r>
+              <w:rPr>
+                <w:lang w:val="en-AU" w:eastAsia="en-AU"/>
+              </w:rPr>
+              <w:drawing>
+                <wp:inline distT="0" distB="0" distL="0" distR="0" wp14:anchorId="5A1F70EA" wp14:editId="033BA4BE">
+                  <wp:extent cx="179705" cy="179705"/>
+                  <wp:effectExtent l="0" t="0" r="0" b="0"/>
+                  <wp:docPr id="4" name="Picture 4" descr="✅"/>
+                  <wp:cNvGraphicFramePr/>
+                  <a:graphic xmlns:a="http://schemas.openxmlformats.org/drawingml/2006/main">
+                    <a:graphicData uri="http://schemas.openxmlformats.org/drawingml/2006/picture">
+                      <pic:pic xmlns:pic="http://schemas.openxmlformats.org/drawingml/2006/picture">
+                        <pic:nvPicPr>
+                          <pic:cNvPr id="1" name="Picture 1" descr="✅"/>
+                          <pic:cNvPicPr/>
+                        </pic:nvPicPr>
+                        <pic:blipFill>
+                          <a:blip r:embed="rId7" cstate="print">
+                            <a:extLst>
+                              <a:ext uri="{28A0092B-C50C-407E-A947-70E740481C1C}">
+                                <a14:useLocalDpi xmlns:a14="http://schemas.microsoft.com/office/drawing/2010/main" val="0"/>
+                              </a:ext>
+                            </a:extLst>
+                          </a:blip>
+                          <a:srcRect/>
+                          <a:stretch>
+                            <a:fillRect/>
+                          </a:stretch>
+                        </pic:blipFill>
+                        <pic:spPr bwMode="auto">
+                          <a:xfrm>
+                            <a:off x="0" y="0"/>
+                            <a:ext cx="179705" cy="179705"/>
+                          </a:xfrm>
+                          <a:prstGeom prst="rect">
+                            <a:avLst/>
+                          </a:prstGeom>
+                          <a:noFill/>
+                          <a:ln>
+                            <a:noFill/>
+                          </a:ln>
+                        </pic:spPr>
+                      </pic:pic>
+                    </a:graphicData>
+                  </a:graphic>
+                </wp:inline>
+              </w:drawing>
+            </w:r>
           </w:p>
         </w:tc>
         <w:tc>
@@ -5566,23 +6173,7 @@
                 <w:color w:val="000000" w:themeColor="text1"/>
                 <w:sz w:val="24"/>
               </w:rPr>
-              <w:t>Main display panel changed to Borrow</w:t>
-            </w:r>
-            <w:r>
-              <w:rPr>
-                <w:rFonts w:ascii="Cambria" w:hAnsi="Cambria"/>
-                <w:color w:val="000000" w:themeColor="text1"/>
-                <w:sz w:val="24"/>
-              </w:rPr>
-              <w:t xml:space="preserve"> Restricted</w:t>
-            </w:r>
-            <w:r>
-              <w:rPr>
-                <w:rFonts w:ascii="Cambria" w:hAnsi="Cambria"/>
-                <w:color w:val="000000" w:themeColor="text1"/>
-                <w:sz w:val="24"/>
-              </w:rPr>
-              <w:t xml:space="preserve"> UI.</w:t>
+              <w:t>Main display panel changed to Borrow Restricted UI.</w:t>
             </w:r>
           </w:p>
           <w:p>
@@ -6519,23 +7110,7 @@
                 <w:color w:val="000000" w:themeColor="text1"/>
                 <w:sz w:val="24"/>
               </w:rPr>
-              <w:t xml:space="preserve">Scanner </w:t>
-            </w:r>
-            <w:r>
-              <w:rPr>
-                <w:rFonts w:ascii="Cambria" w:hAnsi="Cambria"/>
-                <w:color w:val="000000" w:themeColor="text1"/>
-                <w:sz w:val="24"/>
-              </w:rPr>
-              <w:t>disabled</w:t>
-            </w:r>
-            <w:r>
-              <w:rPr>
-                <w:rFonts w:ascii="Cambria" w:hAnsi="Cambria"/>
-                <w:color w:val="000000" w:themeColor="text1"/>
-                <w:sz w:val="24"/>
-              </w:rPr>
-              <w:t>.</w:t>
+              <w:t>Scanner disabled.</w:t>
             </w:r>
           </w:p>
         </w:tc>
@@ -6553,6 +7128,56 @@
                 <w:color w:val="000000" w:themeColor="text1"/>
               </w:rPr>
             </w:pPr>
+            <w:r>
+              <w:rPr>
+                <w:lang w:val="en-AU" w:eastAsia="en-AU"/>
+              </w:rPr>
+              <w:lastRenderedPageBreak/>
+              <w:drawing>
+                <wp:inline distT="0" distB="0" distL="0" distR="0" wp14:anchorId="5A1F70EA" wp14:editId="033BA4BE">
+                  <wp:extent cx="179705" cy="179705"/>
+                  <wp:effectExtent l="0" t="0" r="0" b="0"/>
+                  <wp:docPr id="5" name="Picture 5" descr="✅"/>
+                  <wp:cNvGraphicFramePr/>
+                  <a:graphic xmlns:a="http://schemas.openxmlformats.org/drawingml/2006/main">
+                    <a:graphicData uri="http://schemas.openxmlformats.org/drawingml/2006/picture">
+                      <pic:pic xmlns:pic="http://schemas.openxmlformats.org/drawingml/2006/picture">
+                        <pic:nvPicPr>
+                          <pic:cNvPr id="1" name="Picture 1" descr="✅"/>
+                          <pic:cNvPicPr/>
+                        </pic:nvPicPr>
+                        <pic:blipFill>
+                          <a:blip r:embed="rId7" cstate="print">
+                            <a:extLst>
+                              <a:ext uri="{28A0092B-C50C-407E-A947-70E740481C1C}">
+                                <a14:useLocalDpi xmlns:a14="http://schemas.microsoft.com/office/drawing/2010/main" val="0"/>
+                              </a:ext>
+                            </a:extLst>
+                          </a:blip>
+                          <a:srcRect/>
+                          <a:stretch>
+                            <a:fillRect/>
+                          </a:stretch>
+                        </pic:blipFill>
+                        <pic:spPr bwMode="auto">
+                          <a:xfrm>
+                            <a:off x="0" y="0"/>
+                            <a:ext cx="179705" cy="179705"/>
+                          </a:xfrm>
+                          <a:prstGeom prst="rect">
+                            <a:avLst/>
+                          </a:prstGeom>
+                          <a:noFill/>
+                          <a:ln>
+                            <a:noFill/>
+                          </a:ln>
+                        </pic:spPr>
+                      </pic:pic>
+                    </a:graphicData>
+                  </a:graphic>
+                </wp:inline>
+              </w:drawing>
+            </w:r>
           </w:p>
         </w:tc>
         <w:tc>
@@ -6736,6 +7361,55 @@
                 <w:color w:val="000000" w:themeColor="text1"/>
               </w:rPr>
             </w:pPr>
+            <w:r>
+              <w:rPr>
+                <w:lang w:val="en-AU" w:eastAsia="en-AU"/>
+              </w:rPr>
+              <w:drawing>
+                <wp:inline distT="0" distB="0" distL="0" distR="0" wp14:anchorId="5A1F70EA" wp14:editId="033BA4BE">
+                  <wp:extent cx="179705" cy="179705"/>
+                  <wp:effectExtent l="0" t="0" r="0" b="0"/>
+                  <wp:docPr id="7" name="Picture 7" descr="✅"/>
+                  <wp:cNvGraphicFramePr/>
+                  <a:graphic xmlns:a="http://schemas.openxmlformats.org/drawingml/2006/main">
+                    <a:graphicData uri="http://schemas.openxmlformats.org/drawingml/2006/picture">
+                      <pic:pic xmlns:pic="http://schemas.openxmlformats.org/drawingml/2006/picture">
+                        <pic:nvPicPr>
+                          <pic:cNvPr id="1" name="Picture 1" descr="✅"/>
+                          <pic:cNvPicPr/>
+                        </pic:nvPicPr>
+                        <pic:blipFill>
+                          <a:blip r:embed="rId7" cstate="print">
+                            <a:extLst>
+                              <a:ext uri="{28A0092B-C50C-407E-A947-70E740481C1C}">
+                                <a14:useLocalDpi xmlns:a14="http://schemas.microsoft.com/office/drawing/2010/main" val="0"/>
+                              </a:ext>
+                            </a:extLst>
+                          </a:blip>
+                          <a:srcRect/>
+                          <a:stretch>
+                            <a:fillRect/>
+                          </a:stretch>
+                        </pic:blipFill>
+                        <pic:spPr bwMode="auto">
+                          <a:xfrm>
+                            <a:off x="0" y="0"/>
+                            <a:ext cx="179705" cy="179705"/>
+                          </a:xfrm>
+                          <a:prstGeom prst="rect">
+                            <a:avLst/>
+                          </a:prstGeom>
+                          <a:noFill/>
+                          <a:ln>
+                            <a:noFill/>
+                          </a:ln>
+                        </pic:spPr>
+                      </pic:pic>
+                    </a:graphicData>
+                  </a:graphic>
+                </wp:inline>
+              </w:drawing>
+            </w:r>
           </w:p>
         </w:tc>
         <w:tc>
@@ -7159,6 +7833,55 @@
                 <w:color w:val="000000" w:themeColor="text1"/>
               </w:rPr>
             </w:pPr>
+            <w:r>
+              <w:rPr>
+                <w:lang w:val="en-AU" w:eastAsia="en-AU"/>
+              </w:rPr>
+              <w:drawing>
+                <wp:inline distT="0" distB="0" distL="0" distR="0" wp14:anchorId="5A1F70EA" wp14:editId="033BA4BE">
+                  <wp:extent cx="179705" cy="179705"/>
+                  <wp:effectExtent l="0" t="0" r="0" b="0"/>
+                  <wp:docPr id="8" name="Picture 8" descr="✅"/>
+                  <wp:cNvGraphicFramePr/>
+                  <a:graphic xmlns:a="http://schemas.openxmlformats.org/drawingml/2006/main">
+                    <a:graphicData uri="http://schemas.openxmlformats.org/drawingml/2006/picture">
+                      <pic:pic xmlns:pic="http://schemas.openxmlformats.org/drawingml/2006/picture">
+                        <pic:nvPicPr>
+                          <pic:cNvPr id="1" name="Picture 1" descr="✅"/>
+                          <pic:cNvPicPr/>
+                        </pic:nvPicPr>
+                        <pic:blipFill>
+                          <a:blip r:embed="rId7" cstate="print">
+                            <a:extLst>
+                              <a:ext uri="{28A0092B-C50C-407E-A947-70E740481C1C}">
+                                <a14:useLocalDpi xmlns:a14="http://schemas.microsoft.com/office/drawing/2010/main" val="0"/>
+                              </a:ext>
+                            </a:extLst>
+                          </a:blip>
+                          <a:srcRect/>
+                          <a:stretch>
+                            <a:fillRect/>
+                          </a:stretch>
+                        </pic:blipFill>
+                        <pic:spPr bwMode="auto">
+                          <a:xfrm>
+                            <a:off x="0" y="0"/>
+                            <a:ext cx="179705" cy="179705"/>
+                          </a:xfrm>
+                          <a:prstGeom prst="rect">
+                            <a:avLst/>
+                          </a:prstGeom>
+                          <a:noFill/>
+                          <a:ln>
+                            <a:noFill/>
+                          </a:ln>
+                        </pic:spPr>
+                      </pic:pic>
+                    </a:graphicData>
+                  </a:graphic>
+                </wp:inline>
+              </w:drawing>
+            </w:r>
           </w:p>
         </w:tc>
         <w:tc>
@@ -7289,23 +8012,7 @@
                 <w:color w:val="000000" w:themeColor="text1"/>
                 <w:sz w:val="24"/>
               </w:rPr>
-              <w:t xml:space="preserve">Click ‘Scan Book Barcode’ </w:t>
-            </w:r>
-            <w:r>
-              <w:rPr>
-                <w:rFonts w:ascii="Cambria" w:hAnsi="Cambria"/>
-                <w:color w:val="000000" w:themeColor="text1"/>
-                <w:sz w:val="24"/>
-              </w:rPr>
-              <w:t>button</w:t>
-            </w:r>
-            <w:r>
-              <w:rPr>
-                <w:rFonts w:ascii="Cambria" w:hAnsi="Cambria"/>
-                <w:color w:val="000000" w:themeColor="text1"/>
-                <w:sz w:val="24"/>
-              </w:rPr>
-              <w:t xml:space="preserve"> on the scanner panel</w:t>
+              <w:t>Click ‘Scan Book Barcode’ button on the scanner panel</w:t>
             </w:r>
           </w:p>
         </w:tc>
@@ -7722,6 +8429,55 @@
                 <w:color w:val="000000" w:themeColor="text1"/>
               </w:rPr>
             </w:pPr>
+            <w:r>
+              <w:rPr>
+                <w:lang w:val="en-AU" w:eastAsia="en-AU"/>
+              </w:rPr>
+              <w:drawing>
+                <wp:inline distT="0" distB="0" distL="0" distR="0" wp14:anchorId="5A1F70EA" wp14:editId="033BA4BE">
+                  <wp:extent cx="179705" cy="179705"/>
+                  <wp:effectExtent l="0" t="0" r="0" b="0"/>
+                  <wp:docPr id="26" name="Picture 26" descr="✅"/>
+                  <wp:cNvGraphicFramePr/>
+                  <a:graphic xmlns:a="http://schemas.openxmlformats.org/drawingml/2006/main">
+                    <a:graphicData uri="http://schemas.openxmlformats.org/drawingml/2006/picture">
+                      <pic:pic xmlns:pic="http://schemas.openxmlformats.org/drawingml/2006/picture">
+                        <pic:nvPicPr>
+                          <pic:cNvPr id="1" name="Picture 1" descr="✅"/>
+                          <pic:cNvPicPr/>
+                        </pic:nvPicPr>
+                        <pic:blipFill>
+                          <a:blip r:embed="rId7" cstate="print">
+                            <a:extLst>
+                              <a:ext uri="{28A0092B-C50C-407E-A947-70E740481C1C}">
+                                <a14:useLocalDpi xmlns:a14="http://schemas.microsoft.com/office/drawing/2010/main" val="0"/>
+                              </a:ext>
+                            </a:extLst>
+                          </a:blip>
+                          <a:srcRect/>
+                          <a:stretch>
+                            <a:fillRect/>
+                          </a:stretch>
+                        </pic:blipFill>
+                        <pic:spPr bwMode="auto">
+                          <a:xfrm>
+                            <a:off x="0" y="0"/>
+                            <a:ext cx="179705" cy="179705"/>
+                          </a:xfrm>
+                          <a:prstGeom prst="rect">
+                            <a:avLst/>
+                          </a:prstGeom>
+                          <a:noFill/>
+                          <a:ln>
+                            <a:noFill/>
+                          </a:ln>
+                        </pic:spPr>
+                      </pic:pic>
+                    </a:graphicData>
+                  </a:graphic>
+                </wp:inline>
+              </w:drawing>
+            </w:r>
           </w:p>
         </w:tc>
         <w:tc>
@@ -7830,15 +8586,7 @@
                 <w:color w:val="000000" w:themeColor="text1"/>
                 <w:sz w:val="24"/>
               </w:rPr>
-              <w:t xml:space="preserve">into the </w:t>
-            </w:r>
-            <w:r>
-              <w:rPr>
-                <w:rFonts w:ascii="Cambria" w:hAnsi="Cambria"/>
-                <w:color w:val="000000" w:themeColor="text1"/>
-                <w:sz w:val="24"/>
-              </w:rPr>
-              <w:t>scanner text box (again).</w:t>
+              <w:t>into the scanner text box (again).</w:t>
             </w:r>
           </w:p>
           <w:p>
@@ -7884,15 +8632,7 @@
                 <w:color w:val="000000" w:themeColor="text1"/>
                 <w:sz w:val="24"/>
               </w:rPr>
-              <w:t>Main display panel shows error message:</w:t>
-            </w:r>
-            <w:r>
-              <w:rPr>
-                <w:rFonts w:ascii="Cambria" w:hAnsi="Cambria"/>
-                <w:color w:val="000000" w:themeColor="text1"/>
-                <w:sz w:val="24"/>
-              </w:rPr>
-              <w:t xml:space="preserve"> </w:t>
+              <w:t xml:space="preserve">Main display panel shows error message: </w:t>
             </w:r>
             <w:r>
               <w:rPr>
@@ -7929,6 +8669,55 @@
                 <w:color w:val="000000" w:themeColor="text1"/>
               </w:rPr>
             </w:pPr>
+            <w:r>
+              <w:rPr>
+                <w:lang w:val="en-AU" w:eastAsia="en-AU"/>
+              </w:rPr>
+              <w:drawing>
+                <wp:inline distT="0" distB="0" distL="0" distR="0" wp14:anchorId="5A1F70EA" wp14:editId="033BA4BE">
+                  <wp:extent cx="179705" cy="179705"/>
+                  <wp:effectExtent l="0" t="0" r="0" b="0"/>
+                  <wp:docPr id="9" name="Picture 9" descr="✅"/>
+                  <wp:cNvGraphicFramePr/>
+                  <a:graphic xmlns:a="http://schemas.openxmlformats.org/drawingml/2006/main">
+                    <a:graphicData uri="http://schemas.openxmlformats.org/drawingml/2006/picture">
+                      <pic:pic xmlns:pic="http://schemas.openxmlformats.org/drawingml/2006/picture">
+                        <pic:nvPicPr>
+                          <pic:cNvPr id="1" name="Picture 1" descr="✅"/>
+                          <pic:cNvPicPr/>
+                        </pic:nvPicPr>
+                        <pic:blipFill>
+                          <a:blip r:embed="rId7" cstate="print">
+                            <a:extLst>
+                              <a:ext uri="{28A0092B-C50C-407E-A947-70E740481C1C}">
+                                <a14:useLocalDpi xmlns:a14="http://schemas.microsoft.com/office/drawing/2010/main" val="0"/>
+                              </a:ext>
+                            </a:extLst>
+                          </a:blip>
+                          <a:srcRect/>
+                          <a:stretch>
+                            <a:fillRect/>
+                          </a:stretch>
+                        </pic:blipFill>
+                        <pic:spPr bwMode="auto">
+                          <a:xfrm>
+                            <a:off x="0" y="0"/>
+                            <a:ext cx="179705" cy="179705"/>
+                          </a:xfrm>
+                          <a:prstGeom prst="rect">
+                            <a:avLst/>
+                          </a:prstGeom>
+                          <a:noFill/>
+                          <a:ln>
+                            <a:noFill/>
+                          </a:ln>
+                        </pic:spPr>
+                      </pic:pic>
+                    </a:graphicData>
+                  </a:graphic>
+                </wp:inline>
+              </w:drawing>
+            </w:r>
           </w:p>
         </w:tc>
         <w:tc>
@@ -8050,23 +8839,7 @@
                 <w:color w:val="000000" w:themeColor="text1"/>
                 <w:sz w:val="24"/>
               </w:rPr>
-              <w:t xml:space="preserve">Click ‘Scan Book Barcode’ </w:t>
-            </w:r>
-            <w:r>
-              <w:rPr>
-                <w:rFonts w:ascii="Cambria" w:hAnsi="Cambria"/>
-                <w:color w:val="000000" w:themeColor="text1"/>
-                <w:sz w:val="24"/>
-              </w:rPr>
-              <w:t xml:space="preserve">button </w:t>
-            </w:r>
-            <w:r>
-              <w:rPr>
-                <w:rFonts w:ascii="Cambria" w:hAnsi="Cambria"/>
-                <w:color w:val="000000" w:themeColor="text1"/>
-                <w:sz w:val="24"/>
-              </w:rPr>
-              <w:t>on the scanner panel</w:t>
+              <w:t>Click ‘Scan Book Barcode’ button on the scanner panel</w:t>
             </w:r>
           </w:p>
         </w:tc>
@@ -8547,6 +9320,55 @@
                 <w:color w:val="000000" w:themeColor="text1"/>
               </w:rPr>
             </w:pPr>
+            <w:r>
+              <w:rPr>
+                <w:lang w:val="en-AU" w:eastAsia="en-AU"/>
+              </w:rPr>
+              <w:drawing>
+                <wp:inline distT="0" distB="0" distL="0" distR="0" wp14:anchorId="5A1F70EA" wp14:editId="033BA4BE">
+                  <wp:extent cx="179705" cy="179705"/>
+                  <wp:effectExtent l="0" t="0" r="0" b="0"/>
+                  <wp:docPr id="10" name="Picture 10" descr="✅"/>
+                  <wp:cNvGraphicFramePr/>
+                  <a:graphic xmlns:a="http://schemas.openxmlformats.org/drawingml/2006/main">
+                    <a:graphicData uri="http://schemas.openxmlformats.org/drawingml/2006/picture">
+                      <pic:pic xmlns:pic="http://schemas.openxmlformats.org/drawingml/2006/picture">
+                        <pic:nvPicPr>
+                          <pic:cNvPr id="1" name="Picture 1" descr="✅"/>
+                          <pic:cNvPicPr/>
+                        </pic:nvPicPr>
+                        <pic:blipFill>
+                          <a:blip r:embed="rId7" cstate="print">
+                            <a:extLst>
+                              <a:ext uri="{28A0092B-C50C-407E-A947-70E740481C1C}">
+                                <a14:useLocalDpi xmlns:a14="http://schemas.microsoft.com/office/drawing/2010/main" val="0"/>
+                              </a:ext>
+                            </a:extLst>
+                          </a:blip>
+                          <a:srcRect/>
+                          <a:stretch>
+                            <a:fillRect/>
+                          </a:stretch>
+                        </pic:blipFill>
+                        <pic:spPr bwMode="auto">
+                          <a:xfrm>
+                            <a:off x="0" y="0"/>
+                            <a:ext cx="179705" cy="179705"/>
+                          </a:xfrm>
+                          <a:prstGeom prst="rect">
+                            <a:avLst/>
+                          </a:prstGeom>
+                          <a:noFill/>
+                          <a:ln>
+                            <a:noFill/>
+                          </a:ln>
+                        </pic:spPr>
+                      </pic:pic>
+                    </a:graphicData>
+                  </a:graphic>
+                </wp:inline>
+              </w:drawing>
+            </w:r>
           </w:p>
         </w:tc>
         <w:tc>
@@ -9107,6 +9929,55 @@
                 <w:color w:val="000000" w:themeColor="text1"/>
               </w:rPr>
             </w:pPr>
+            <w:r>
+              <w:rPr>
+                <w:lang w:val="en-AU" w:eastAsia="en-AU"/>
+              </w:rPr>
+              <w:drawing>
+                <wp:inline distT="0" distB="0" distL="0" distR="0" wp14:anchorId="5A1F70EA" wp14:editId="033BA4BE">
+                  <wp:extent cx="179705" cy="179705"/>
+                  <wp:effectExtent l="0" t="0" r="0" b="0"/>
+                  <wp:docPr id="25" name="Picture 25" descr="✅"/>
+                  <wp:cNvGraphicFramePr/>
+                  <a:graphic xmlns:a="http://schemas.openxmlformats.org/drawingml/2006/main">
+                    <a:graphicData uri="http://schemas.openxmlformats.org/drawingml/2006/picture">
+                      <pic:pic xmlns:pic="http://schemas.openxmlformats.org/drawingml/2006/picture">
+                        <pic:nvPicPr>
+                          <pic:cNvPr id="1" name="Picture 1" descr="✅"/>
+                          <pic:cNvPicPr/>
+                        </pic:nvPicPr>
+                        <pic:blipFill>
+                          <a:blip r:embed="rId7" cstate="print">
+                            <a:extLst>
+                              <a:ext uri="{28A0092B-C50C-407E-A947-70E740481C1C}">
+                                <a14:useLocalDpi xmlns:a14="http://schemas.microsoft.com/office/drawing/2010/main" val="0"/>
+                              </a:ext>
+                            </a:extLst>
+                          </a:blip>
+                          <a:srcRect/>
+                          <a:stretch>
+                            <a:fillRect/>
+                          </a:stretch>
+                        </pic:blipFill>
+                        <pic:spPr bwMode="auto">
+                          <a:xfrm>
+                            <a:off x="0" y="0"/>
+                            <a:ext cx="179705" cy="179705"/>
+                          </a:xfrm>
+                          <a:prstGeom prst="rect">
+                            <a:avLst/>
+                          </a:prstGeom>
+                          <a:noFill/>
+                          <a:ln>
+                            <a:noFill/>
+                          </a:ln>
+                        </pic:spPr>
+                      </pic:pic>
+                    </a:graphicData>
+                  </a:graphic>
+                </wp:inline>
+              </w:drawing>
+            </w:r>
           </w:p>
         </w:tc>
         <w:tc>
@@ -9259,52 +10130,36 @@
                 <w:color w:val="000000" w:themeColor="text1"/>
                 <w:sz w:val="24"/>
               </w:rPr>
-              <w:t>Current book section of main display panel</w:t>
-            </w:r>
-            <w:r>
-              <w:rPr>
-                <w:rFonts w:ascii="Cambria" w:hAnsi="Cambria"/>
-                <w:color w:val="000000" w:themeColor="text1"/>
-                <w:sz w:val="24"/>
-              </w:rPr>
-              <w:t xml:space="preserve"> is empty.</w:t>
-            </w:r>
-          </w:p>
-          <w:p>
-            <w:pPr>
-              <w:pStyle w:val="bp"/>
-              <w:rPr>
-                <w:rFonts w:ascii="Cambria" w:hAnsi="Cambria"/>
-                <w:i/>
-                <w:color w:val="000000" w:themeColor="text1"/>
-                <w:sz w:val="24"/>
-              </w:rPr>
-            </w:pPr>
-          </w:p>
-          <w:p>
-            <w:pPr>
-              <w:pStyle w:val="bp"/>
-              <w:rPr>
-                <w:rFonts w:ascii="Cambria" w:hAnsi="Cambria"/>
-                <w:color w:val="000000" w:themeColor="text1"/>
-                <w:sz w:val="24"/>
-              </w:rPr>
-            </w:pPr>
-            <w:r>
-              <w:rPr>
-                <w:rFonts w:ascii="Cambria" w:hAnsi="Cambria"/>
-                <w:color w:val="000000" w:themeColor="text1"/>
-                <w:sz w:val="24"/>
-              </w:rPr>
-              <w:t xml:space="preserve">Pending loan list section of main display panel </w:t>
-            </w:r>
-            <w:r>
-              <w:rPr>
-                <w:rFonts w:ascii="Cambria" w:hAnsi="Cambria"/>
-                <w:color w:val="000000" w:themeColor="text1"/>
-                <w:sz w:val="24"/>
-              </w:rPr>
-              <w:t>is empty.</w:t>
+              <w:t>Current book section of main display panel is empty.</w:t>
+            </w:r>
+          </w:p>
+          <w:p>
+            <w:pPr>
+              <w:pStyle w:val="bp"/>
+              <w:rPr>
+                <w:rFonts w:ascii="Cambria" w:hAnsi="Cambria"/>
+                <w:i/>
+                <w:color w:val="000000" w:themeColor="text1"/>
+                <w:sz w:val="24"/>
+              </w:rPr>
+            </w:pPr>
+          </w:p>
+          <w:p>
+            <w:pPr>
+              <w:pStyle w:val="bp"/>
+              <w:rPr>
+                <w:rFonts w:ascii="Cambria" w:hAnsi="Cambria"/>
+                <w:color w:val="000000" w:themeColor="text1"/>
+                <w:sz w:val="24"/>
+              </w:rPr>
+            </w:pPr>
+            <w:r>
+              <w:rPr>
+                <w:rFonts w:ascii="Cambria" w:hAnsi="Cambria"/>
+                <w:color w:val="000000" w:themeColor="text1"/>
+                <w:sz w:val="24"/>
+              </w:rPr>
+              <w:t>Pending loan list section of main display panel is empty.</w:t>
             </w:r>
           </w:p>
           <w:p>
@@ -9332,6 +10187,55 @@
                 <w:color w:val="000000" w:themeColor="text1"/>
               </w:rPr>
             </w:pPr>
+            <w:r>
+              <w:rPr>
+                <w:lang w:val="en-AU" w:eastAsia="en-AU"/>
+              </w:rPr>
+              <w:drawing>
+                <wp:inline distT="0" distB="0" distL="0" distR="0" wp14:anchorId="5A1F70EA" wp14:editId="033BA4BE">
+                  <wp:extent cx="179705" cy="179705"/>
+                  <wp:effectExtent l="0" t="0" r="0" b="0"/>
+                  <wp:docPr id="11" name="Picture 11" descr="✅"/>
+                  <wp:cNvGraphicFramePr/>
+                  <a:graphic xmlns:a="http://schemas.openxmlformats.org/drawingml/2006/main">
+                    <a:graphicData uri="http://schemas.openxmlformats.org/drawingml/2006/picture">
+                      <pic:pic xmlns:pic="http://schemas.openxmlformats.org/drawingml/2006/picture">
+                        <pic:nvPicPr>
+                          <pic:cNvPr id="1" name="Picture 1" descr="✅"/>
+                          <pic:cNvPicPr/>
+                        </pic:nvPicPr>
+                        <pic:blipFill>
+                          <a:blip r:embed="rId7" cstate="print">
+                            <a:extLst>
+                              <a:ext uri="{28A0092B-C50C-407E-A947-70E740481C1C}">
+                                <a14:useLocalDpi xmlns:a14="http://schemas.microsoft.com/office/drawing/2010/main" val="0"/>
+                              </a:ext>
+                            </a:extLst>
+                          </a:blip>
+                          <a:srcRect/>
+                          <a:stretch>
+                            <a:fillRect/>
+                          </a:stretch>
+                        </pic:blipFill>
+                        <pic:spPr bwMode="auto">
+                          <a:xfrm>
+                            <a:off x="0" y="0"/>
+                            <a:ext cx="179705" cy="179705"/>
+                          </a:xfrm>
+                          <a:prstGeom prst="rect">
+                            <a:avLst/>
+                          </a:prstGeom>
+                          <a:noFill/>
+                          <a:ln>
+                            <a:noFill/>
+                          </a:ln>
+                        </pic:spPr>
+                      </pic:pic>
+                    </a:graphicData>
+                  </a:graphic>
+                </wp:inline>
+              </w:drawing>
+            </w:r>
           </w:p>
         </w:tc>
         <w:tc>
@@ -9473,6 +10377,55 @@
                 <w:color w:val="000000" w:themeColor="text1"/>
               </w:rPr>
             </w:pPr>
+            <w:r>
+              <w:rPr>
+                <w:lang w:val="en-AU" w:eastAsia="en-AU"/>
+              </w:rPr>
+              <w:drawing>
+                <wp:inline distT="0" distB="0" distL="0" distR="0" wp14:anchorId="5A1F70EA" wp14:editId="033BA4BE">
+                  <wp:extent cx="179705" cy="179705"/>
+                  <wp:effectExtent l="0" t="0" r="0" b="0"/>
+                  <wp:docPr id="12" name="Picture 12" descr="✅"/>
+                  <wp:cNvGraphicFramePr/>
+                  <a:graphic xmlns:a="http://schemas.openxmlformats.org/drawingml/2006/main">
+                    <a:graphicData uri="http://schemas.openxmlformats.org/drawingml/2006/picture">
+                      <pic:pic xmlns:pic="http://schemas.openxmlformats.org/drawingml/2006/picture">
+                        <pic:nvPicPr>
+                          <pic:cNvPr id="1" name="Picture 1" descr="✅"/>
+                          <pic:cNvPicPr/>
+                        </pic:nvPicPr>
+                        <pic:blipFill>
+                          <a:blip r:embed="rId7" cstate="print">
+                            <a:extLst>
+                              <a:ext uri="{28A0092B-C50C-407E-A947-70E740481C1C}">
+                                <a14:useLocalDpi xmlns:a14="http://schemas.microsoft.com/office/drawing/2010/main" val="0"/>
+                              </a:ext>
+                            </a:extLst>
+                          </a:blip>
+                          <a:srcRect/>
+                          <a:stretch>
+                            <a:fillRect/>
+                          </a:stretch>
+                        </pic:blipFill>
+                        <pic:spPr bwMode="auto">
+                          <a:xfrm>
+                            <a:off x="0" y="0"/>
+                            <a:ext cx="179705" cy="179705"/>
+                          </a:xfrm>
+                          <a:prstGeom prst="rect">
+                            <a:avLst/>
+                          </a:prstGeom>
+                          <a:noFill/>
+                          <a:ln>
+                            <a:noFill/>
+                          </a:ln>
+                        </pic:spPr>
+                      </pic:pic>
+                    </a:graphicData>
+                  </a:graphic>
+                </wp:inline>
+              </w:drawing>
+            </w:r>
           </w:p>
         </w:tc>
         <w:tc>
@@ -9615,6 +10568,55 @@
                 <w:color w:val="000000" w:themeColor="text1"/>
               </w:rPr>
             </w:pPr>
+            <w:r>
+              <w:rPr>
+                <w:lang w:val="en-AU" w:eastAsia="en-AU"/>
+              </w:rPr>
+              <w:drawing>
+                <wp:inline distT="0" distB="0" distL="0" distR="0" wp14:anchorId="5A1F70EA" wp14:editId="033BA4BE">
+                  <wp:extent cx="179705" cy="179705"/>
+                  <wp:effectExtent l="0" t="0" r="0" b="0"/>
+                  <wp:docPr id="13" name="Picture 13" descr="✅"/>
+                  <wp:cNvGraphicFramePr/>
+                  <a:graphic xmlns:a="http://schemas.openxmlformats.org/drawingml/2006/main">
+                    <a:graphicData uri="http://schemas.openxmlformats.org/drawingml/2006/picture">
+                      <pic:pic xmlns:pic="http://schemas.openxmlformats.org/drawingml/2006/picture">
+                        <pic:nvPicPr>
+                          <pic:cNvPr id="1" name="Picture 1" descr="✅"/>
+                          <pic:cNvPicPr/>
+                        </pic:nvPicPr>
+                        <pic:blipFill>
+                          <a:blip r:embed="rId7" cstate="print">
+                            <a:extLst>
+                              <a:ext uri="{28A0092B-C50C-407E-A947-70E740481C1C}">
+                                <a14:useLocalDpi xmlns:a14="http://schemas.microsoft.com/office/drawing/2010/main" val="0"/>
+                              </a:ext>
+                            </a:extLst>
+                          </a:blip>
+                          <a:srcRect/>
+                          <a:stretch>
+                            <a:fillRect/>
+                          </a:stretch>
+                        </pic:blipFill>
+                        <pic:spPr bwMode="auto">
+                          <a:xfrm>
+                            <a:off x="0" y="0"/>
+                            <a:ext cx="179705" cy="179705"/>
+                          </a:xfrm>
+                          <a:prstGeom prst="rect">
+                            <a:avLst/>
+                          </a:prstGeom>
+                          <a:noFill/>
+                          <a:ln>
+                            <a:noFill/>
+                          </a:ln>
+                        </pic:spPr>
+                      </pic:pic>
+                    </a:graphicData>
+                  </a:graphic>
+                </wp:inline>
+              </w:drawing>
+            </w:r>
           </w:p>
         </w:tc>
         <w:tc>
@@ -9968,6 +10970,55 @@
                 <w:color w:val="000000" w:themeColor="text1"/>
               </w:rPr>
             </w:pPr>
+            <w:r>
+              <w:rPr>
+                <w:lang w:val="en-AU" w:eastAsia="en-AU"/>
+              </w:rPr>
+              <w:drawing>
+                <wp:inline distT="0" distB="0" distL="0" distR="0" wp14:anchorId="5A1F70EA" wp14:editId="033BA4BE">
+                  <wp:extent cx="179705" cy="179705"/>
+                  <wp:effectExtent l="0" t="0" r="0" b="0"/>
+                  <wp:docPr id="14" name="Picture 14" descr="✅"/>
+                  <wp:cNvGraphicFramePr/>
+                  <a:graphic xmlns:a="http://schemas.openxmlformats.org/drawingml/2006/main">
+                    <a:graphicData uri="http://schemas.openxmlformats.org/drawingml/2006/picture">
+                      <pic:pic xmlns:pic="http://schemas.openxmlformats.org/drawingml/2006/picture">
+                        <pic:nvPicPr>
+                          <pic:cNvPr id="1" name="Picture 1" descr="✅"/>
+                          <pic:cNvPicPr/>
+                        </pic:nvPicPr>
+                        <pic:blipFill>
+                          <a:blip r:embed="rId7" cstate="print">
+                            <a:extLst>
+                              <a:ext uri="{28A0092B-C50C-407E-A947-70E740481C1C}">
+                                <a14:useLocalDpi xmlns:a14="http://schemas.microsoft.com/office/drawing/2010/main" val="0"/>
+                              </a:ext>
+                            </a:extLst>
+                          </a:blip>
+                          <a:srcRect/>
+                          <a:stretch>
+                            <a:fillRect/>
+                          </a:stretch>
+                        </pic:blipFill>
+                        <pic:spPr bwMode="auto">
+                          <a:xfrm>
+                            <a:off x="0" y="0"/>
+                            <a:ext cx="179705" cy="179705"/>
+                          </a:xfrm>
+                          <a:prstGeom prst="rect">
+                            <a:avLst/>
+                          </a:prstGeom>
+                          <a:noFill/>
+                          <a:ln>
+                            <a:noFill/>
+                          </a:ln>
+                        </pic:spPr>
+                      </pic:pic>
+                    </a:graphicData>
+                  </a:graphic>
+                </wp:inline>
+              </w:drawing>
+            </w:r>
           </w:p>
         </w:tc>
         <w:tc>
@@ -10159,6 +11210,55 @@
                 <w:color w:val="000000" w:themeColor="text1"/>
               </w:rPr>
             </w:pPr>
+            <w:r>
+              <w:rPr>
+                <w:lang w:val="en-AU" w:eastAsia="en-AU"/>
+              </w:rPr>
+              <w:drawing>
+                <wp:inline distT="0" distB="0" distL="0" distR="0" wp14:anchorId="5A1F70EA" wp14:editId="033BA4BE">
+                  <wp:extent cx="179705" cy="179705"/>
+                  <wp:effectExtent l="0" t="0" r="0" b="0"/>
+                  <wp:docPr id="24" name="Picture 24" descr="✅"/>
+                  <wp:cNvGraphicFramePr/>
+                  <a:graphic xmlns:a="http://schemas.openxmlformats.org/drawingml/2006/main">
+                    <a:graphicData uri="http://schemas.openxmlformats.org/drawingml/2006/picture">
+                      <pic:pic xmlns:pic="http://schemas.openxmlformats.org/drawingml/2006/picture">
+                        <pic:nvPicPr>
+                          <pic:cNvPr id="1" name="Picture 1" descr="✅"/>
+                          <pic:cNvPicPr/>
+                        </pic:nvPicPr>
+                        <pic:blipFill>
+                          <a:blip r:embed="rId7" cstate="print">
+                            <a:extLst>
+                              <a:ext uri="{28A0092B-C50C-407E-A947-70E740481C1C}">
+                                <a14:useLocalDpi xmlns:a14="http://schemas.microsoft.com/office/drawing/2010/main" val="0"/>
+                              </a:ext>
+                            </a:extLst>
+                          </a:blip>
+                          <a:srcRect/>
+                          <a:stretch>
+                            <a:fillRect/>
+                          </a:stretch>
+                        </pic:blipFill>
+                        <pic:spPr bwMode="auto">
+                          <a:xfrm>
+                            <a:off x="0" y="0"/>
+                            <a:ext cx="179705" cy="179705"/>
+                          </a:xfrm>
+                          <a:prstGeom prst="rect">
+                            <a:avLst/>
+                          </a:prstGeom>
+                          <a:noFill/>
+                          <a:ln>
+                            <a:noFill/>
+                          </a:ln>
+                        </pic:spPr>
+                      </pic:pic>
+                    </a:graphicData>
+                  </a:graphic>
+                </wp:inline>
+              </w:drawing>
+            </w:r>
           </w:p>
         </w:tc>
         <w:tc>
@@ -10258,15 +11358,7 @@
                 <w:color w:val="000000" w:themeColor="text1"/>
                 <w:sz w:val="24"/>
               </w:rPr>
-              <w:t xml:space="preserve"> into the </w:t>
-            </w:r>
-            <w:r>
-              <w:rPr>
-                <w:rFonts w:ascii="Cambria" w:hAnsi="Cambria"/>
-                <w:color w:val="000000" w:themeColor="text1"/>
-                <w:sz w:val="24"/>
-              </w:rPr>
-              <w:t xml:space="preserve">Enter </w:t>
+              <w:t xml:space="preserve"> into the Enter </w:t>
             </w:r>
             <w:r>
               <w:rPr>
@@ -10372,6 +11464,55 @@
                 <w:color w:val="000000" w:themeColor="text1"/>
               </w:rPr>
             </w:pPr>
+            <w:r>
+              <w:rPr>
+                <w:lang w:val="en-AU" w:eastAsia="en-AU"/>
+              </w:rPr>
+              <w:drawing>
+                <wp:inline distT="0" distB="0" distL="0" distR="0" wp14:anchorId="5A1F70EA" wp14:editId="033BA4BE">
+                  <wp:extent cx="179705" cy="179705"/>
+                  <wp:effectExtent l="0" t="0" r="0" b="0"/>
+                  <wp:docPr id="23" name="Picture 23" descr="✅"/>
+                  <wp:cNvGraphicFramePr/>
+                  <a:graphic xmlns:a="http://schemas.openxmlformats.org/drawingml/2006/main">
+                    <a:graphicData uri="http://schemas.openxmlformats.org/drawingml/2006/picture">
+                      <pic:pic xmlns:pic="http://schemas.openxmlformats.org/drawingml/2006/picture">
+                        <pic:nvPicPr>
+                          <pic:cNvPr id="1" name="Picture 1" descr="✅"/>
+                          <pic:cNvPicPr/>
+                        </pic:nvPicPr>
+                        <pic:blipFill>
+                          <a:blip r:embed="rId7" cstate="print">
+                            <a:extLst>
+                              <a:ext uri="{28A0092B-C50C-407E-A947-70E740481C1C}">
+                                <a14:useLocalDpi xmlns:a14="http://schemas.microsoft.com/office/drawing/2010/main" val="0"/>
+                              </a:ext>
+                            </a:extLst>
+                          </a:blip>
+                          <a:srcRect/>
+                          <a:stretch>
+                            <a:fillRect/>
+                          </a:stretch>
+                        </pic:blipFill>
+                        <pic:spPr bwMode="auto">
+                          <a:xfrm>
+                            <a:off x="0" y="0"/>
+                            <a:ext cx="179705" cy="179705"/>
+                          </a:xfrm>
+                          <a:prstGeom prst="rect">
+                            <a:avLst/>
+                          </a:prstGeom>
+                          <a:noFill/>
+                          <a:ln>
+                            <a:noFill/>
+                          </a:ln>
+                        </pic:spPr>
+                      </pic:pic>
+                    </a:graphicData>
+                  </a:graphic>
+                </wp:inline>
+              </w:drawing>
+            </w:r>
           </w:p>
         </w:tc>
         <w:tc>
@@ -10785,6 +11926,55 @@
                 <w:color w:val="000000" w:themeColor="text1"/>
               </w:rPr>
             </w:pPr>
+            <w:r>
+              <w:rPr>
+                <w:lang w:val="en-AU" w:eastAsia="en-AU"/>
+              </w:rPr>
+              <w:drawing>
+                <wp:inline distT="0" distB="0" distL="0" distR="0" wp14:anchorId="5A1F70EA" wp14:editId="033BA4BE">
+                  <wp:extent cx="179705" cy="179705"/>
+                  <wp:effectExtent l="0" t="0" r="0" b="0"/>
+                  <wp:docPr id="22" name="Picture 22" descr="✅"/>
+                  <wp:cNvGraphicFramePr/>
+                  <a:graphic xmlns:a="http://schemas.openxmlformats.org/drawingml/2006/main">
+                    <a:graphicData uri="http://schemas.openxmlformats.org/drawingml/2006/picture">
+                      <pic:pic xmlns:pic="http://schemas.openxmlformats.org/drawingml/2006/picture">
+                        <pic:nvPicPr>
+                          <pic:cNvPr id="1" name="Picture 1" descr="✅"/>
+                          <pic:cNvPicPr/>
+                        </pic:nvPicPr>
+                        <pic:blipFill>
+                          <a:blip r:embed="rId7" cstate="print">
+                            <a:extLst>
+                              <a:ext uri="{28A0092B-C50C-407E-A947-70E740481C1C}">
+                                <a14:useLocalDpi xmlns:a14="http://schemas.microsoft.com/office/drawing/2010/main" val="0"/>
+                              </a:ext>
+                            </a:extLst>
+                          </a:blip>
+                          <a:srcRect/>
+                          <a:stretch>
+                            <a:fillRect/>
+                          </a:stretch>
+                        </pic:blipFill>
+                        <pic:spPr bwMode="auto">
+                          <a:xfrm>
+                            <a:off x="0" y="0"/>
+                            <a:ext cx="179705" cy="179705"/>
+                          </a:xfrm>
+                          <a:prstGeom prst="rect">
+                            <a:avLst/>
+                          </a:prstGeom>
+                          <a:noFill/>
+                          <a:ln>
+                            <a:noFill/>
+                          </a:ln>
+                        </pic:spPr>
+                      </pic:pic>
+                    </a:graphicData>
+                  </a:graphic>
+                </wp:inline>
+              </w:drawing>
+            </w:r>
           </w:p>
         </w:tc>
         <w:tc>
@@ -10884,15 +12074,7 @@
                 <w:color w:val="000000" w:themeColor="text1"/>
                 <w:sz w:val="24"/>
               </w:rPr>
-              <w:t xml:space="preserve"> into the </w:t>
-            </w:r>
-            <w:r>
-              <w:rPr>
-                <w:rFonts w:ascii="Cambria" w:hAnsi="Cambria"/>
-                <w:color w:val="000000" w:themeColor="text1"/>
-                <w:sz w:val="24"/>
-              </w:rPr>
-              <w:t>scanner text box.</w:t>
+              <w:t xml:space="preserve"> into the scanner text box.</w:t>
             </w:r>
           </w:p>
           <w:p>
@@ -10946,16 +12128,7 @@
                 <w:color w:val="000000" w:themeColor="text1"/>
                 <w:sz w:val="24"/>
               </w:rPr>
-              <w:t>Boo</w:t>
-            </w:r>
-            <w:r>
-              <w:rPr>
-                <w:rFonts w:ascii="Cambria" w:hAnsi="Cambria"/>
-                <w:i/>
-                <w:color w:val="000000" w:themeColor="text1"/>
-                <w:sz w:val="24"/>
-              </w:rPr>
-              <w:t>k not found</w:t>
+              <w:t>Book not found</w:t>
             </w:r>
           </w:p>
           <w:p>
@@ -10983,6 +12156,55 @@
                 <w:color w:val="000000" w:themeColor="text1"/>
               </w:rPr>
             </w:pPr>
+            <w:r>
+              <w:rPr>
+                <w:lang w:val="en-AU" w:eastAsia="en-AU"/>
+              </w:rPr>
+              <w:drawing>
+                <wp:inline distT="0" distB="0" distL="0" distR="0" wp14:anchorId="5A1F70EA" wp14:editId="033BA4BE">
+                  <wp:extent cx="179705" cy="179705"/>
+                  <wp:effectExtent l="0" t="0" r="0" b="0"/>
+                  <wp:docPr id="15" name="Picture 15" descr="✅"/>
+                  <wp:cNvGraphicFramePr/>
+                  <a:graphic xmlns:a="http://schemas.openxmlformats.org/drawingml/2006/main">
+                    <a:graphicData uri="http://schemas.openxmlformats.org/drawingml/2006/picture">
+                      <pic:pic xmlns:pic="http://schemas.openxmlformats.org/drawingml/2006/picture">
+                        <pic:nvPicPr>
+                          <pic:cNvPr id="1" name="Picture 1" descr="✅"/>
+                          <pic:cNvPicPr/>
+                        </pic:nvPicPr>
+                        <pic:blipFill>
+                          <a:blip r:embed="rId7" cstate="print">
+                            <a:extLst>
+                              <a:ext uri="{28A0092B-C50C-407E-A947-70E740481C1C}">
+                                <a14:useLocalDpi xmlns:a14="http://schemas.microsoft.com/office/drawing/2010/main" val="0"/>
+                              </a:ext>
+                            </a:extLst>
+                          </a:blip>
+                          <a:srcRect/>
+                          <a:stretch>
+                            <a:fillRect/>
+                          </a:stretch>
+                        </pic:blipFill>
+                        <pic:spPr bwMode="auto">
+                          <a:xfrm>
+                            <a:off x="0" y="0"/>
+                            <a:ext cx="179705" cy="179705"/>
+                          </a:xfrm>
+                          <a:prstGeom prst="rect">
+                            <a:avLst/>
+                          </a:prstGeom>
+                          <a:noFill/>
+                          <a:ln>
+                            <a:noFill/>
+                          </a:ln>
+                        </pic:spPr>
+                      </pic:pic>
+                    </a:graphicData>
+                  </a:graphic>
+                </wp:inline>
+              </w:drawing>
+            </w:r>
           </w:p>
         </w:tc>
         <w:tc>
@@ -11104,23 +12326,7 @@
                 <w:color w:val="000000" w:themeColor="text1"/>
                 <w:sz w:val="24"/>
               </w:rPr>
-              <w:t xml:space="preserve">Click ‘Scan Book Barcode’ </w:t>
-            </w:r>
-            <w:r>
-              <w:rPr>
-                <w:rFonts w:ascii="Cambria" w:hAnsi="Cambria"/>
-                <w:color w:val="000000" w:themeColor="text1"/>
-                <w:sz w:val="24"/>
-              </w:rPr>
-              <w:t>button</w:t>
-            </w:r>
-            <w:r>
-              <w:rPr>
-                <w:rFonts w:ascii="Cambria" w:hAnsi="Cambria"/>
-                <w:color w:val="000000" w:themeColor="text1"/>
-                <w:sz w:val="24"/>
-              </w:rPr>
-              <w:t xml:space="preserve"> on the scanner panel</w:t>
+              <w:t>Click ‘Scan Book Barcode’ button on the scanner panel</w:t>
             </w:r>
           </w:p>
         </w:tc>
@@ -11180,6 +12386,55 @@
                 <w:color w:val="000000" w:themeColor="text1"/>
               </w:rPr>
             </w:pPr>
+            <w:r>
+              <w:rPr>
+                <w:lang w:val="en-AU" w:eastAsia="en-AU"/>
+              </w:rPr>
+              <w:drawing>
+                <wp:inline distT="0" distB="0" distL="0" distR="0" wp14:anchorId="5A1F70EA" wp14:editId="033BA4BE">
+                  <wp:extent cx="179705" cy="179705"/>
+                  <wp:effectExtent l="0" t="0" r="0" b="0"/>
+                  <wp:docPr id="16" name="Picture 16" descr="✅"/>
+                  <wp:cNvGraphicFramePr/>
+                  <a:graphic xmlns:a="http://schemas.openxmlformats.org/drawingml/2006/main">
+                    <a:graphicData uri="http://schemas.openxmlformats.org/drawingml/2006/picture">
+                      <pic:pic xmlns:pic="http://schemas.openxmlformats.org/drawingml/2006/picture">
+                        <pic:nvPicPr>
+                          <pic:cNvPr id="1" name="Picture 1" descr="✅"/>
+                          <pic:cNvPicPr/>
+                        </pic:nvPicPr>
+                        <pic:blipFill>
+                          <a:blip r:embed="rId7" cstate="print">
+                            <a:extLst>
+                              <a:ext uri="{28A0092B-C50C-407E-A947-70E740481C1C}">
+                                <a14:useLocalDpi xmlns:a14="http://schemas.microsoft.com/office/drawing/2010/main" val="0"/>
+                              </a:ext>
+                            </a:extLst>
+                          </a:blip>
+                          <a:srcRect/>
+                          <a:stretch>
+                            <a:fillRect/>
+                          </a:stretch>
+                        </pic:blipFill>
+                        <pic:spPr bwMode="auto">
+                          <a:xfrm>
+                            <a:off x="0" y="0"/>
+                            <a:ext cx="179705" cy="179705"/>
+                          </a:xfrm>
+                          <a:prstGeom prst="rect">
+                            <a:avLst/>
+                          </a:prstGeom>
+                          <a:noFill/>
+                          <a:ln>
+                            <a:noFill/>
+                          </a:ln>
+                        </pic:spPr>
+                      </pic:pic>
+                    </a:graphicData>
+                  </a:graphic>
+                </wp:inline>
+              </w:drawing>
+            </w:r>
           </w:p>
         </w:tc>
         <w:tc>
@@ -11271,16 +12526,7 @@
                 <w:color w:val="000000" w:themeColor="text1"/>
                 <w:sz w:val="24"/>
               </w:rPr>
-              <w:t>2</w:t>
-            </w:r>
-            <w:r>
-              <w:rPr>
-                <w:rFonts w:ascii="Cambria" w:hAnsi="Cambria"/>
-                <w:b/>
-                <w:color w:val="000000" w:themeColor="text1"/>
-                <w:sz w:val="24"/>
-              </w:rPr>
-              <w:t xml:space="preserve"> </w:t>
+              <w:t xml:space="preserve">2 </w:t>
             </w:r>
             <w:r>
               <w:rPr>
@@ -11657,6 +12903,55 @@
                 <w:color w:val="000000" w:themeColor="text1"/>
               </w:rPr>
             </w:pPr>
+            <w:r>
+              <w:rPr>
+                <w:lang w:val="en-AU" w:eastAsia="en-AU"/>
+              </w:rPr>
+              <w:drawing>
+                <wp:inline distT="0" distB="0" distL="0" distR="0" wp14:anchorId="5A1F70EA" wp14:editId="033BA4BE">
+                  <wp:extent cx="179705" cy="179705"/>
+                  <wp:effectExtent l="0" t="0" r="0" b="0"/>
+                  <wp:docPr id="17" name="Picture 17" descr="✅"/>
+                  <wp:cNvGraphicFramePr/>
+                  <a:graphic xmlns:a="http://schemas.openxmlformats.org/drawingml/2006/main">
+                    <a:graphicData uri="http://schemas.openxmlformats.org/drawingml/2006/picture">
+                      <pic:pic xmlns:pic="http://schemas.openxmlformats.org/drawingml/2006/picture">
+                        <pic:nvPicPr>
+                          <pic:cNvPr id="1" name="Picture 1" descr="✅"/>
+                          <pic:cNvPicPr/>
+                        </pic:nvPicPr>
+                        <pic:blipFill>
+                          <a:blip r:embed="rId7" cstate="print">
+                            <a:extLst>
+                              <a:ext uri="{28A0092B-C50C-407E-A947-70E740481C1C}">
+                                <a14:useLocalDpi xmlns:a14="http://schemas.microsoft.com/office/drawing/2010/main" val="0"/>
+                              </a:ext>
+                            </a:extLst>
+                          </a:blip>
+                          <a:srcRect/>
+                          <a:stretch>
+                            <a:fillRect/>
+                          </a:stretch>
+                        </pic:blipFill>
+                        <pic:spPr bwMode="auto">
+                          <a:xfrm>
+                            <a:off x="0" y="0"/>
+                            <a:ext cx="179705" cy="179705"/>
+                          </a:xfrm>
+                          <a:prstGeom prst="rect">
+                            <a:avLst/>
+                          </a:prstGeom>
+                          <a:noFill/>
+                          <a:ln>
+                            <a:noFill/>
+                          </a:ln>
+                        </pic:spPr>
+                      </pic:pic>
+                    </a:graphicData>
+                  </a:graphic>
+                </wp:inline>
+              </w:drawing>
+            </w:r>
           </w:p>
         </w:tc>
         <w:tc>
@@ -11982,6 +13277,55 @@
                 <w:color w:val="000000" w:themeColor="text1"/>
               </w:rPr>
             </w:pPr>
+            <w:r>
+              <w:rPr>
+                <w:lang w:val="en-AU" w:eastAsia="en-AU"/>
+              </w:rPr>
+              <w:drawing>
+                <wp:inline distT="0" distB="0" distL="0" distR="0" wp14:anchorId="5A1F70EA" wp14:editId="033BA4BE">
+                  <wp:extent cx="179705" cy="179705"/>
+                  <wp:effectExtent l="0" t="0" r="0" b="0"/>
+                  <wp:docPr id="21" name="Picture 21" descr="✅"/>
+                  <wp:cNvGraphicFramePr/>
+                  <a:graphic xmlns:a="http://schemas.openxmlformats.org/drawingml/2006/main">
+                    <a:graphicData uri="http://schemas.openxmlformats.org/drawingml/2006/picture">
+                      <pic:pic xmlns:pic="http://schemas.openxmlformats.org/drawingml/2006/picture">
+                        <pic:nvPicPr>
+                          <pic:cNvPr id="1" name="Picture 1" descr="✅"/>
+                          <pic:cNvPicPr/>
+                        </pic:nvPicPr>
+                        <pic:blipFill>
+                          <a:blip r:embed="rId7" cstate="print">
+                            <a:extLst>
+                              <a:ext uri="{28A0092B-C50C-407E-A947-70E740481C1C}">
+                                <a14:useLocalDpi xmlns:a14="http://schemas.microsoft.com/office/drawing/2010/main" val="0"/>
+                              </a:ext>
+                            </a:extLst>
+                          </a:blip>
+                          <a:srcRect/>
+                          <a:stretch>
+                            <a:fillRect/>
+                          </a:stretch>
+                        </pic:blipFill>
+                        <pic:spPr bwMode="auto">
+                          <a:xfrm>
+                            <a:off x="0" y="0"/>
+                            <a:ext cx="179705" cy="179705"/>
+                          </a:xfrm>
+                          <a:prstGeom prst="rect">
+                            <a:avLst/>
+                          </a:prstGeom>
+                          <a:noFill/>
+                          <a:ln>
+                            <a:noFill/>
+                          </a:ln>
+                        </pic:spPr>
+                      </pic:pic>
+                    </a:graphicData>
+                  </a:graphic>
+                </wp:inline>
+              </w:drawing>
+            </w:r>
           </w:p>
         </w:tc>
         <w:tc>
@@ -12064,23 +13408,7 @@
                 <w:color w:val="000000" w:themeColor="text1"/>
                 <w:sz w:val="24"/>
               </w:rPr>
-              <w:t xml:space="preserve">Click ‘Confirm’ </w:t>
-            </w:r>
-            <w:r>
-              <w:rPr>
-                <w:rFonts w:ascii="Cambria" w:hAnsi="Cambria"/>
-                <w:color w:val="000000" w:themeColor="text1"/>
-                <w:sz w:val="24"/>
-              </w:rPr>
-              <w:t xml:space="preserve">button </w:t>
-            </w:r>
-            <w:r>
-              <w:rPr>
-                <w:rFonts w:ascii="Cambria" w:hAnsi="Cambria"/>
-                <w:color w:val="000000" w:themeColor="text1"/>
-                <w:sz w:val="24"/>
-              </w:rPr>
-              <w:t>on the main display panel</w:t>
+              <w:t>Click ‘Confirm’ button on the main display panel</w:t>
             </w:r>
           </w:p>
         </w:tc>
@@ -12305,6 +13633,55 @@
                 <w:color w:val="000000" w:themeColor="text1"/>
               </w:rPr>
             </w:pPr>
+            <w:r>
+              <w:rPr>
+                <w:lang w:val="en-AU" w:eastAsia="en-AU"/>
+              </w:rPr>
+              <w:drawing>
+                <wp:inline distT="0" distB="0" distL="0" distR="0" wp14:anchorId="5A1F70EA" wp14:editId="033BA4BE">
+                  <wp:extent cx="179705" cy="179705"/>
+                  <wp:effectExtent l="0" t="0" r="0" b="0"/>
+                  <wp:docPr id="20" name="Picture 20" descr="✅"/>
+                  <wp:cNvGraphicFramePr/>
+                  <a:graphic xmlns:a="http://schemas.openxmlformats.org/drawingml/2006/main">
+                    <a:graphicData uri="http://schemas.openxmlformats.org/drawingml/2006/picture">
+                      <pic:pic xmlns:pic="http://schemas.openxmlformats.org/drawingml/2006/picture">
+                        <pic:nvPicPr>
+                          <pic:cNvPr id="1" name="Picture 1" descr="✅"/>
+                          <pic:cNvPicPr/>
+                        </pic:nvPicPr>
+                        <pic:blipFill>
+                          <a:blip r:embed="rId7" cstate="print">
+                            <a:extLst>
+                              <a:ext uri="{28A0092B-C50C-407E-A947-70E740481C1C}">
+                                <a14:useLocalDpi xmlns:a14="http://schemas.microsoft.com/office/drawing/2010/main" val="0"/>
+                              </a:ext>
+                            </a:extLst>
+                          </a:blip>
+                          <a:srcRect/>
+                          <a:stretch>
+                            <a:fillRect/>
+                          </a:stretch>
+                        </pic:blipFill>
+                        <pic:spPr bwMode="auto">
+                          <a:xfrm>
+                            <a:off x="0" y="0"/>
+                            <a:ext cx="179705" cy="179705"/>
+                          </a:xfrm>
+                          <a:prstGeom prst="rect">
+                            <a:avLst/>
+                          </a:prstGeom>
+                          <a:noFill/>
+                          <a:ln>
+                            <a:noFill/>
+                          </a:ln>
+                        </pic:spPr>
+                      </pic:pic>
+                    </a:graphicData>
+                  </a:graphic>
+                </wp:inline>
+              </w:drawing>
+            </w:r>
           </w:p>
         </w:tc>
         <w:tc>
@@ -12387,23 +13764,7 @@
                 <w:color w:val="000000" w:themeColor="text1"/>
                 <w:sz w:val="24"/>
               </w:rPr>
-              <w:t xml:space="preserve">Click ‘Borrow Books’ </w:t>
-            </w:r>
-            <w:r>
-              <w:rPr>
-                <w:rFonts w:ascii="Cambria" w:hAnsi="Cambria"/>
-                <w:color w:val="000000" w:themeColor="text1"/>
-                <w:sz w:val="24"/>
-              </w:rPr>
-              <w:t>button</w:t>
-            </w:r>
-            <w:r>
-              <w:rPr>
-                <w:rFonts w:ascii="Cambria" w:hAnsi="Cambria"/>
-                <w:color w:val="000000" w:themeColor="text1"/>
-                <w:sz w:val="24"/>
-              </w:rPr>
-              <w:t xml:space="preserve"> on the main display panel</w:t>
+              <w:t>Click ‘Borrow Books’ button on the main display panel</w:t>
             </w:r>
           </w:p>
         </w:tc>
@@ -12472,6 +13833,55 @@
                 <w:color w:val="000000" w:themeColor="text1"/>
               </w:rPr>
             </w:pPr>
+            <w:r>
+              <w:rPr>
+                <w:lang w:val="en-AU" w:eastAsia="en-AU"/>
+              </w:rPr>
+              <w:drawing>
+                <wp:inline distT="0" distB="0" distL="0" distR="0" wp14:anchorId="5A1F70EA" wp14:editId="033BA4BE">
+                  <wp:extent cx="179705" cy="179705"/>
+                  <wp:effectExtent l="0" t="0" r="0" b="0"/>
+                  <wp:docPr id="19" name="Picture 19" descr="✅"/>
+                  <wp:cNvGraphicFramePr/>
+                  <a:graphic xmlns:a="http://schemas.openxmlformats.org/drawingml/2006/main">
+                    <a:graphicData uri="http://schemas.openxmlformats.org/drawingml/2006/picture">
+                      <pic:pic xmlns:pic="http://schemas.openxmlformats.org/drawingml/2006/picture">
+                        <pic:nvPicPr>
+                          <pic:cNvPr id="1" name="Picture 1" descr="✅"/>
+                          <pic:cNvPicPr/>
+                        </pic:nvPicPr>
+                        <pic:blipFill>
+                          <a:blip r:embed="rId7" cstate="print">
+                            <a:extLst>
+                              <a:ext uri="{28A0092B-C50C-407E-A947-70E740481C1C}">
+                                <a14:useLocalDpi xmlns:a14="http://schemas.microsoft.com/office/drawing/2010/main" val="0"/>
+                              </a:ext>
+                            </a:extLst>
+                          </a:blip>
+                          <a:srcRect/>
+                          <a:stretch>
+                            <a:fillRect/>
+                          </a:stretch>
+                        </pic:blipFill>
+                        <pic:spPr bwMode="auto">
+                          <a:xfrm>
+                            <a:off x="0" y="0"/>
+                            <a:ext cx="179705" cy="179705"/>
+                          </a:xfrm>
+                          <a:prstGeom prst="rect">
+                            <a:avLst/>
+                          </a:prstGeom>
+                          <a:noFill/>
+                          <a:ln>
+                            <a:noFill/>
+                          </a:ln>
+                        </pic:spPr>
+                      </pic:pic>
+                    </a:graphicData>
+                  </a:graphic>
+                </wp:inline>
+              </w:drawing>
+            </w:r>
           </w:p>
         </w:tc>
         <w:tc>
@@ -12745,15 +14155,7 @@
                 <w:color w:val="000000" w:themeColor="text1"/>
                 <w:sz w:val="24"/>
               </w:rPr>
-              <w:t xml:space="preserve">Existing loans section of main display panel </w:t>
-            </w:r>
-            <w:r>
-              <w:rPr>
-                <w:rFonts w:ascii="Cambria" w:hAnsi="Cambria"/>
-                <w:color w:val="000000" w:themeColor="text1"/>
-                <w:sz w:val="24"/>
-              </w:rPr>
-              <w:t>shows:</w:t>
+              <w:t>Existing loans section of main display panel shows:</w:t>
             </w:r>
           </w:p>
           <w:p>
@@ -12956,6 +14358,55 @@
                 <w:color w:val="000000" w:themeColor="text1"/>
               </w:rPr>
             </w:pPr>
+            <w:r>
+              <w:rPr>
+                <w:lang w:val="en-AU" w:eastAsia="en-AU"/>
+              </w:rPr>
+              <w:drawing>
+                <wp:inline distT="0" distB="0" distL="0" distR="0" wp14:anchorId="5A1F70EA" wp14:editId="033BA4BE">
+                  <wp:extent cx="179705" cy="179705"/>
+                  <wp:effectExtent l="0" t="0" r="0" b="0"/>
+                  <wp:docPr id="18" name="Picture 18" descr="✅"/>
+                  <wp:cNvGraphicFramePr/>
+                  <a:graphic xmlns:a="http://schemas.openxmlformats.org/drawingml/2006/main">
+                    <a:graphicData uri="http://schemas.openxmlformats.org/drawingml/2006/picture">
+                      <pic:pic xmlns:pic="http://schemas.openxmlformats.org/drawingml/2006/picture">
+                        <pic:nvPicPr>
+                          <pic:cNvPr id="1" name="Picture 1" descr="✅"/>
+                          <pic:cNvPicPr/>
+                        </pic:nvPicPr>
+                        <pic:blipFill>
+                          <a:blip r:embed="rId7" cstate="print">
+                            <a:extLst>
+                              <a:ext uri="{28A0092B-C50C-407E-A947-70E740481C1C}">
+                                <a14:useLocalDpi xmlns:a14="http://schemas.microsoft.com/office/drawing/2010/main" val="0"/>
+                              </a:ext>
+                            </a:extLst>
+                          </a:blip>
+                          <a:srcRect/>
+                          <a:stretch>
+                            <a:fillRect/>
+                          </a:stretch>
+                        </pic:blipFill>
+                        <pic:spPr bwMode="auto">
+                          <a:xfrm>
+                            <a:off x="0" y="0"/>
+                            <a:ext cx="179705" cy="179705"/>
+                          </a:xfrm>
+                          <a:prstGeom prst="rect">
+                            <a:avLst/>
+                          </a:prstGeom>
+                          <a:noFill/>
+                          <a:ln>
+                            <a:noFill/>
+                          </a:ln>
+                        </pic:spPr>
+                      </pic:pic>
+                    </a:graphicData>
+                  </a:graphic>
+                </wp:inline>
+              </w:drawing>
+            </w:r>
           </w:p>
         </w:tc>
         <w:tc>
@@ -13823,9 +15274,9 @@
       </w:pPr>
     </w:p>
     <w:sectPr>
-      <w:headerReference w:type="default" r:id="rId7"/>
-      <w:footerReference w:type="even" r:id="rId8"/>
-      <w:footerReference w:type="default" r:id="rId9"/>
+      <w:headerReference w:type="default" r:id="rId8"/>
+      <w:footerReference w:type="even" r:id="rId9"/>
+      <w:footerReference w:type="default" r:id="rId10"/>
       <w:pgSz w:w="15840" w:h="12240" w:orient="landscape" w:code="1"/>
       <w:pgMar w:top="1440" w:right="1440" w:bottom="1440" w:left="1440" w:header="720" w:footer="720" w:gutter="0"/>
       <w:cols w:space="720"/>

</xml_diff>